<commit_message>
Add DOC Database Integration in NestJS with TypeORM and Mongoose Summary
</commit_message>
<xml_diff>
--- a/Course Nestjs(Mahmoud Anani)/LearnNestJs.docx
+++ b/Course Nestjs(Mahmoud Anani)/LearnNestJs.docx
@@ -1453,17 +1453,7 @@
           <w:bCs/>
           <w:rtl/>
         </w:rPr>
-        <w:t xml:space="preserve"> </w:t>
-      </w:r>
-      <w:proofErr w:type="gramStart"/>
-      <w:r>
-        <w:rPr>
-          <w:rFonts w:cs="Arial"/>
-          <w:b/>
-          <w:bCs/>
-          <w:rtl/>
-        </w:rPr>
-        <w:t xml:space="preserve">و </w:t>
+        <w:t xml:space="preserve"> و </w:t>
       </w:r>
       <w:r>
         <w:rPr>
@@ -1473,7 +1463,6 @@
         </w:rPr>
         <w:t>Services</w:t>
       </w:r>
-      <w:proofErr w:type="gramEnd"/>
       <w:r>
         <w:rPr>
           <w:rFonts w:cs="Arial"/>
@@ -1691,7 +1680,6 @@
               <w:t xml:space="preserve"> </w:t>
             </w:r>
             <w:proofErr w:type="spellStart"/>
-            <w:proofErr w:type="gramStart"/>
             <w:r>
               <w:rPr>
                 <w:rFonts w:cs="Arial"/>
@@ -1716,17 +1704,7 @@
                 <w:bCs/>
                 <w:rtl/>
               </w:rPr>
-              <w:t xml:space="preserve"> ,</w:t>
-            </w:r>
-            <w:proofErr w:type="gramEnd"/>
-            <w:r>
-              <w:rPr>
-                <w:rFonts w:cs="Arial" w:hint="cs"/>
-                <w:b/>
-                <w:bCs/>
-                <w:rtl/>
-              </w:rPr>
-              <w:t xml:space="preserve"> الوسيط الذي يربط بين ال </w:t>
+              <w:t xml:space="preserve"> , الوسيط الذي يربط بين ال </w:t>
             </w:r>
             <w:r>
               <w:rPr>
@@ -1790,7 +1768,6 @@
               </w:rPr>
               <w:t xml:space="preserve">عبارة عن </w:t>
             </w:r>
-            <w:proofErr w:type="gramStart"/>
             <w:r>
               <w:rPr>
                 <w:rFonts w:cs="Arial"/>
@@ -1808,18 +1785,7 @@
                 <w:rtl/>
                 <w:lang w:bidi="ar-EG"/>
               </w:rPr>
-              <w:t xml:space="preserve"> يتم</w:t>
-            </w:r>
-            <w:proofErr w:type="gramEnd"/>
-            <w:r>
-              <w:rPr>
-                <w:rFonts w:cs="Arial"/>
-                <w:b/>
-                <w:bCs/>
-                <w:rtl/>
-                <w:lang w:bidi="ar-EG"/>
-              </w:rPr>
-              <w:t xml:space="preserve"> استدعاؤها قبل معالج </w:t>
+              <w:t xml:space="preserve"> يتم استدعاؤها قبل معالج </w:t>
             </w:r>
             <w:r>
               <w:rPr>
@@ -1838,29 +1804,7 @@
                 <w:rtl/>
                 <w:lang w:bidi="ar-EG"/>
               </w:rPr>
-              <w:t xml:space="preserve"> و ايضا لديها </w:t>
-            </w:r>
-            <w:proofErr w:type="spellStart"/>
-            <w:r>
-              <w:rPr>
-                <w:rFonts w:cs="Arial" w:hint="cs"/>
-                <w:b/>
-                <w:bCs/>
-                <w:rtl/>
-                <w:lang w:bidi="ar-EG"/>
-              </w:rPr>
-              <w:t>القدره</w:t>
-            </w:r>
-            <w:proofErr w:type="spellEnd"/>
-            <w:r>
-              <w:rPr>
-                <w:rFonts w:cs="Arial" w:hint="cs"/>
-                <w:b/>
-                <w:bCs/>
-                <w:rtl/>
-                <w:lang w:bidi="ar-EG"/>
-              </w:rPr>
-              <w:t xml:space="preserve"> علي الوصول الي </w:t>
+              <w:t xml:space="preserve"> و ايضا لديها القدره علي الوصول الي </w:t>
             </w:r>
             <w:r>
               <w:rPr>
@@ -2260,29 +2204,7 @@
                 <w:rtl/>
                 <w:lang w:bidi="ar-EG"/>
               </w:rPr>
-              <w:t xml:space="preserve"> و لها </w:t>
-            </w:r>
-            <w:proofErr w:type="spellStart"/>
-            <w:r>
-              <w:rPr>
-                <w:rFonts w:cs="Arial" w:hint="cs"/>
-                <w:b/>
-                <w:bCs/>
-                <w:rtl/>
-                <w:lang w:bidi="ar-EG"/>
-              </w:rPr>
-              <w:t>استخدمات</w:t>
-            </w:r>
-            <w:proofErr w:type="spellEnd"/>
-            <w:r>
-              <w:rPr>
-                <w:rFonts w:cs="Arial" w:hint="cs"/>
-                <w:b/>
-                <w:bCs/>
-                <w:rtl/>
-                <w:lang w:bidi="ar-EG"/>
-              </w:rPr>
-              <w:t xml:space="preserve"> في ال </w:t>
+              <w:t xml:space="preserve"> و لها استخدمات في ال </w:t>
             </w:r>
             <w:r>
               <w:rPr>
@@ -2291,27 +2213,7 @@
                 <w:bCs/>
                 <w:lang w:bidi="ar-EG"/>
               </w:rPr>
-              <w:t>Caching</w:t>
-            </w:r>
-            <w:proofErr w:type="gramStart"/>
-            <w:r>
-              <w:rPr>
-                <w:rFonts w:cs="Arial"/>
-                <w:b/>
-                <w:bCs/>
-                <w:lang w:bidi="ar-EG"/>
-              </w:rPr>
-              <w:t xml:space="preserve"> ,</w:t>
-            </w:r>
-            <w:proofErr w:type="gramEnd"/>
-            <w:r>
-              <w:rPr>
-                <w:rFonts w:cs="Arial"/>
-                <w:b/>
-                <w:bCs/>
-                <w:lang w:bidi="ar-EG"/>
-              </w:rPr>
-              <w:t xml:space="preserve"> Performance , logging</w:t>
+              <w:t>Caching , Performance , logging</w:t>
             </w:r>
           </w:p>
         </w:tc>
@@ -2756,173 +2658,10 @@
         </w:rPr>
       </w:pPr>
     </w:p>
-    <w:p>
-      <w:pPr>
-        <w:pStyle w:val="ListParagraph"/>
-        <w:bidi/>
-        <w:ind w:left="360"/>
-        <w:rPr>
-          <w:rFonts w:cs="Arial"/>
-          <w:b/>
-          <w:bCs/>
-          <w:rtl/>
-          <w:lang w:bidi="ar-EG"/>
-        </w:rPr>
-      </w:pPr>
-    </w:p>
-    <w:p>
-      <w:pPr>
-        <w:pStyle w:val="ListParagraph"/>
-        <w:bidi/>
-        <w:ind w:left="360"/>
-        <w:rPr>
-          <w:rFonts w:cs="Arial"/>
-          <w:b/>
-          <w:bCs/>
-          <w:rtl/>
-          <w:lang w:bidi="ar-EG"/>
-        </w:rPr>
-      </w:pPr>
-    </w:p>
-    <w:p>
-      <w:pPr>
-        <w:pStyle w:val="ListParagraph"/>
-        <w:bidi/>
-        <w:ind w:left="360"/>
-        <w:rPr>
-          <w:rFonts w:cs="Arial"/>
-          <w:b/>
-          <w:bCs/>
-          <w:rtl/>
-          <w:lang w:bidi="ar-EG"/>
-        </w:rPr>
-      </w:pPr>
-    </w:p>
-    <w:p>
-      <w:pPr>
-        <w:pStyle w:val="ListParagraph"/>
-        <w:bidi/>
-        <w:ind w:left="360"/>
-        <w:rPr>
-          <w:rFonts w:cs="Arial"/>
-          <w:b/>
-          <w:bCs/>
-          <w:rtl/>
-          <w:lang w:bidi="ar-EG"/>
-        </w:rPr>
-      </w:pPr>
-    </w:p>
-    <w:p>
-      <w:pPr>
-        <w:pStyle w:val="ListParagraph"/>
-        <w:bidi/>
-        <w:ind w:left="360"/>
-        <w:rPr>
-          <w:rFonts w:cs="Arial"/>
-          <w:b/>
-          <w:bCs/>
-          <w:rtl/>
-          <w:lang w:bidi="ar-EG"/>
-        </w:rPr>
-      </w:pPr>
-    </w:p>
-    <w:p>
-      <w:pPr>
-        <w:pStyle w:val="ListParagraph"/>
-        <w:bidi/>
-        <w:ind w:left="360"/>
-        <w:rPr>
-          <w:rFonts w:cs="Arial"/>
-          <w:b/>
-          <w:bCs/>
-          <w:rtl/>
-          <w:lang w:bidi="ar-EG"/>
-        </w:rPr>
-      </w:pPr>
-    </w:p>
-    <w:p>
-      <w:pPr>
-        <w:pStyle w:val="ListParagraph"/>
-        <w:bidi/>
-        <w:ind w:left="360"/>
-        <w:rPr>
-          <w:rFonts w:cs="Arial"/>
-          <w:b/>
-          <w:bCs/>
-          <w:rtl/>
-          <w:lang w:bidi="ar-EG"/>
-        </w:rPr>
-      </w:pPr>
-    </w:p>
-    <w:p>
-      <w:pPr>
-        <w:pStyle w:val="ListParagraph"/>
-        <w:bidi/>
-        <w:ind w:left="360"/>
-        <w:rPr>
-          <w:rFonts w:cs="Arial"/>
-          <w:b/>
-          <w:bCs/>
-          <w:rtl/>
-          <w:lang w:bidi="ar-EG"/>
-        </w:rPr>
-      </w:pPr>
-    </w:p>
-    <w:p>
-      <w:pPr>
-        <w:pStyle w:val="ListParagraph"/>
-        <w:bidi/>
-        <w:ind w:left="360"/>
-        <w:rPr>
-          <w:rFonts w:cs="Arial"/>
-          <w:b/>
-          <w:bCs/>
-          <w:rtl/>
-          <w:lang w:bidi="ar-EG"/>
-        </w:rPr>
-      </w:pPr>
-    </w:p>
-    <w:p>
-      <w:pPr>
-        <w:pStyle w:val="ListParagraph"/>
-        <w:bidi/>
-        <w:ind w:left="360"/>
-        <w:rPr>
-          <w:rFonts w:cs="Arial"/>
-          <w:b/>
-          <w:bCs/>
-        </w:rPr>
-      </w:pPr>
-    </w:p>
-    <w:p>
-      <w:pPr>
-        <w:pStyle w:val="ListParagraph"/>
-        <w:bidi/>
-        <w:ind w:left="360"/>
-        <w:rPr>
-          <w:rFonts w:cs="Arial"/>
-          <w:b/>
-          <w:bCs/>
-        </w:rPr>
-      </w:pPr>
-    </w:p>
-    <w:p>
-      <w:pPr>
-        <w:pStyle w:val="ListParagraph"/>
-        <w:bidi/>
-        <w:ind w:left="360"/>
-        <w:rPr>
-          <w:rFonts w:cs="Arial"/>
-          <w:b/>
-          <w:bCs/>
-          <w:lang w:bidi="ar-EG"/>
-        </w:rPr>
-      </w:pPr>
-    </w:p>
     <w:tbl>
       <w:tblPr>
         <w:tblStyle w:val="GridTable1Light-Accent1"/>
-        <w:tblpPr w:leftFromText="180" w:rightFromText="180" w:vertAnchor="page" w:horzAnchor="margin" w:tblpY="821"/>
+        <w:tblpPr w:leftFromText="180" w:rightFromText="180" w:vertAnchor="page" w:horzAnchor="margin" w:tblpY="765"/>
         <w:tblW w:w="10790" w:type="dxa"/>
         <w:tblLayout w:type="fixed"/>
         <w:tblLook w:val="04A0" w:firstRow="1" w:lastRow="0" w:firstColumn="1" w:lastColumn="0" w:noHBand="0" w:noVBand="1"/>
@@ -2960,6 +2699,7 @@
                 <w:color w:val="FF0000"/>
                 <w:lang w:bidi="ar-EG"/>
               </w:rPr>
+              <w:lastRenderedPageBreak/>
               <w:t>Feature</w:t>
             </w:r>
           </w:p>
@@ -4026,10 +3766,599 @@
     </w:tbl>
     <w:p>
       <w:pPr>
-        <w:rPr>
-          <w:rFonts w:cs="Arial"/>
-          <w:b/>
-          <w:bCs/>
+        <w:bidi/>
+        <w:rPr>
+          <w:rFonts w:cs="Arial"/>
+          <w:b/>
+          <w:bCs/>
+          <w:lang w:bidi="ar-EG"/>
+        </w:rPr>
+      </w:pPr>
+    </w:p>
+    <w:p>
+      <w:pPr>
+        <w:pStyle w:val="ListParagraph"/>
+        <w:ind w:left="0"/>
+        <w:rPr>
+          <w:rFonts w:cs="Arial"/>
+          <w:b/>
+          <w:bCs/>
+          <w:sz w:val="30"/>
+          <w:szCs w:val="30"/>
+          <w:lang w:bidi="ar-EG"/>
+        </w:rPr>
+      </w:pPr>
+    </w:p>
+    <w:p>
+      <w:pPr>
+        <w:pStyle w:val="ListParagraph"/>
+        <w:ind w:left="0"/>
+        <w:rPr>
+          <w:rFonts w:cs="Arial"/>
+          <w:b/>
+          <w:bCs/>
+          <w:sz w:val="30"/>
+          <w:szCs w:val="30"/>
+          <w:lang w:bidi="ar-EG"/>
+        </w:rPr>
+      </w:pPr>
+      <w:r>
+        <w:rPr>
+          <w:rFonts w:cs="Arial"/>
+          <w:b/>
+          <w:bCs/>
+          <w:sz w:val="30"/>
+          <w:szCs w:val="30"/>
+          <w:lang w:bidi="ar-EG"/>
+        </w:rPr>
+        <w:t>Database In Nest JS</w:t>
+      </w:r>
+    </w:p>
+    <w:p>
+      <w:pPr>
+        <w:pStyle w:val="ListParagraph"/>
+        <w:bidi/>
+        <w:ind w:left="0"/>
+        <w:rPr>
+          <w:rFonts w:cs="Arial"/>
+          <w:b/>
+          <w:bCs/>
+          <w:sz w:val="26"/>
+          <w:szCs w:val="26"/>
+          <w:lang w:bidi="ar-EG"/>
+        </w:rPr>
+      </w:pPr>
+      <w:r>
+        <w:rPr>
+          <w:rFonts w:cs="Arial"/>
+          <w:b/>
+          <w:bCs/>
+          <w:sz w:val="26"/>
+          <w:szCs w:val="26"/>
+          <w:rtl/>
+        </w:rPr>
+        <w:t>أولًا</w:t>
+      </w:r>
+      <w:r>
+        <w:rPr>
+          <w:rFonts w:cs="Arial"/>
+          <w:b/>
+          <w:bCs/>
+          <w:sz w:val="26"/>
+          <w:szCs w:val="26"/>
+          <w:lang w:bidi="ar-EG"/>
+        </w:rPr>
+        <w:t xml:space="preserve">: </w:t>
+      </w:r>
+      <w:proofErr w:type="spellStart"/>
+      <w:r>
+        <w:rPr>
+          <w:rFonts w:cs="Arial"/>
+          <w:b/>
+          <w:bCs/>
+          <w:sz w:val="26"/>
+          <w:szCs w:val="26"/>
+          <w:lang w:bidi="ar-EG"/>
+        </w:rPr>
+        <w:t>TypeORM</w:t>
+      </w:r>
+      <w:proofErr w:type="spellEnd"/>
+      <w:r>
+        <w:rPr>
+          <w:rFonts w:cs="Arial"/>
+          <w:b/>
+          <w:bCs/>
+          <w:sz w:val="26"/>
+          <w:szCs w:val="26"/>
+          <w:lang w:bidi="ar-EG"/>
+        </w:rPr>
+        <w:t xml:space="preserve"> </w:t>
+      </w:r>
+      <w:r>
+        <w:rPr>
+          <w:rFonts w:cs="Arial"/>
+          <w:b/>
+          <w:bCs/>
+          <w:sz w:val="26"/>
+          <w:szCs w:val="26"/>
+          <w:rtl/>
+        </w:rPr>
+        <w:t>مع قواعد بيانات</w:t>
+      </w:r>
+      <w:r>
+        <w:rPr>
+          <w:rFonts w:cs="Arial"/>
+          <w:b/>
+          <w:bCs/>
+          <w:sz w:val="26"/>
+          <w:szCs w:val="26"/>
+          <w:lang w:bidi="ar-EG"/>
+        </w:rPr>
+        <w:t xml:space="preserve"> SQL</w:t>
+      </w:r>
+    </w:p>
+    <w:p>
+      <w:pPr>
+        <w:pStyle w:val="ListParagraph"/>
+        <w:numPr>
+          <w:ilvl w:val="0"/>
+          <w:numId w:val="12"/>
+        </w:numPr>
+        <w:bidi/>
+        <w:rPr>
+          <w:lang w:bidi="ar-EG"/>
+        </w:rPr>
+      </w:pPr>
+      <w:r>
+        <w:rPr>
+          <w:b/>
+          <w:bCs/>
+          <w:color w:val="FF0000"/>
+          <w:lang w:bidi="ar-EG"/>
+        </w:rPr>
+        <w:t xml:space="preserve">  </w:t>
+      </w:r>
+      <w:proofErr w:type="spellStart"/>
+      <w:r>
+        <w:rPr>
+          <w:b/>
+          <w:bCs/>
+          <w:color w:val="FF0000"/>
+          <w:lang w:bidi="ar-EG"/>
+        </w:rPr>
+        <w:t>TypeORM</w:t>
+      </w:r>
+      <w:proofErr w:type="spellEnd"/>
+      <w:r>
+        <w:rPr>
+          <w:color w:val="FF0000"/>
+          <w:lang w:bidi="ar-EG"/>
+        </w:rPr>
+        <w:t> </w:t>
+      </w:r>
+      <w:r>
+        <w:rPr>
+          <w:rtl/>
+        </w:rPr>
+        <w:t>هو</w:t>
+      </w:r>
+      <w:r>
+        <w:rPr>
+          <w:lang w:bidi="ar-EG"/>
+        </w:rPr>
+        <w:t xml:space="preserve"> ORM (Object-Relational Mapping) </w:t>
+      </w:r>
+      <w:r>
+        <w:rPr>
+          <w:rtl/>
+        </w:rPr>
+        <w:t>يُستخدم للتعامل مع قواعد بيانات</w:t>
+      </w:r>
+      <w:r>
+        <w:rPr>
+          <w:lang w:bidi="ar-EG"/>
+        </w:rPr>
+        <w:t xml:space="preserve"> SQL </w:t>
+      </w:r>
+      <w:r>
+        <w:rPr>
+          <w:rtl/>
+        </w:rPr>
+        <w:t>مثل </w:t>
+      </w:r>
+      <w:r>
+        <w:rPr>
+          <w:lang w:bidi="ar-EG"/>
+        </w:rPr>
+        <w:t>PostgreSQL, MySQL, SQLite, </w:t>
+      </w:r>
+      <w:r>
+        <w:rPr>
+          <w:rtl/>
+        </w:rPr>
+        <w:t>وغيرها</w:t>
+      </w:r>
+      <w:r>
+        <w:rPr>
+          <w:lang w:bidi="ar-EG"/>
+        </w:rPr>
+        <w:t>.</w:t>
+      </w:r>
+    </w:p>
+    <w:p>
+      <w:pPr>
+        <w:bidi/>
+        <w:rPr>
+          <w:rtl/>
+        </w:rPr>
+      </w:pPr>
+      <w:r>
+        <w:rPr>
+          <w:rtl/>
+        </w:rPr>
+        <w:t>الخطوات الأساسية</w:t>
+      </w:r>
+      <w:r>
+        <w:t xml:space="preserve"> </w:t>
+      </w:r>
+      <w:r>
+        <w:rPr>
+          <w:rFonts w:hint="cs"/>
+          <w:rtl/>
+        </w:rPr>
+        <w:t xml:space="preserve"> : </w:t>
+      </w:r>
+    </w:p>
+    <w:p>
+      <w:pPr>
+        <w:pStyle w:val="ListParagraph"/>
+        <w:numPr>
+          <w:ilvl w:val="0"/>
+          <w:numId w:val="12"/>
+        </w:numPr>
+        <w:bidi/>
+        <w:rPr>
+          <w:b/>
+          <w:bCs/>
+        </w:rPr>
+      </w:pPr>
+      <w:r>
+        <w:rPr>
+          <w:b/>
+          <w:bCs/>
+          <w:rtl/>
+        </w:rPr>
+        <w:t>تثبيت </w:t>
+      </w:r>
+      <w:r>
+        <w:rPr>
+          <w:rFonts w:hint="cs"/>
+          <w:b/>
+          <w:bCs/>
+          <w:rtl/>
+        </w:rPr>
+        <w:t>المكتبه الخاصه ب</w:t>
+      </w:r>
+      <w:r>
+        <w:rPr>
+          <w:rFonts w:hint="cs"/>
+          <w:b/>
+          <w:bCs/>
+          <w:rtl/>
+          <w:lang w:bidi="ar-EG"/>
+        </w:rPr>
+        <w:t xml:space="preserve">ال </w:t>
+      </w:r>
+      <w:r>
+        <w:rPr>
+          <w:b/>
+          <w:bCs/>
+          <w:lang w:bidi="ar-EG"/>
+        </w:rPr>
+        <w:t xml:space="preserve">ORM </w:t>
+      </w:r>
+      <w:r>
+        <w:rPr>
+          <w:rFonts w:hint="cs"/>
+          <w:b/>
+          <w:bCs/>
+          <w:rtl/>
+          <w:lang w:bidi="ar-EG"/>
+        </w:rPr>
+        <w:t xml:space="preserve"> و الخاصه بنوع قاعده البيانات المستخدمه</w:t>
+      </w:r>
+      <w:r>
+        <w:rPr>
+          <w:b/>
+          <w:bCs/>
+          <w:lang w:bidi="ar-EG"/>
+        </w:rPr>
+        <w:t xml:space="preserve">  </w:t>
+      </w:r>
+      <w:r>
+        <w:rPr>
+          <w:rFonts w:hint="cs"/>
+          <w:b/>
+          <w:bCs/>
+          <w:rtl/>
+          <w:lang w:bidi="ar-EG"/>
+        </w:rPr>
+        <w:t xml:space="preserve"> مثل </w:t>
+      </w:r>
+      <w:proofErr w:type="spellStart"/>
+      <w:r>
+        <w:rPr>
+          <w:b/>
+          <w:bCs/>
+          <w:lang w:bidi="ar-EG"/>
+        </w:rPr>
+        <w:t>typeorm</w:t>
+      </w:r>
+      <w:proofErr w:type="spellEnd"/>
+      <w:r>
+        <w:rPr>
+          <w:rFonts w:hint="cs"/>
+          <w:b/>
+          <w:bCs/>
+          <w:rtl/>
+          <w:lang w:bidi="ar-EG"/>
+        </w:rPr>
+        <w:t xml:space="preserve"> و </w:t>
+      </w:r>
+      <w:proofErr w:type="spellStart"/>
+      <w:r>
+        <w:rPr>
+          <w:b/>
+          <w:bCs/>
+          <w:lang w:bidi="ar-EG"/>
+        </w:rPr>
+        <w:t>pg</w:t>
+      </w:r>
+      <w:proofErr w:type="spellEnd"/>
+      <w:r>
+        <w:rPr>
+          <w:rFonts w:hint="cs"/>
+          <w:b/>
+          <w:bCs/>
+          <w:rtl/>
+          <w:lang w:bidi="ar-EG"/>
+        </w:rPr>
+        <w:t xml:space="preserve"> </w:t>
+      </w:r>
+    </w:p>
+    <w:p>
+      <w:pPr>
+        <w:pStyle w:val="ListParagraph"/>
+        <w:numPr>
+          <w:ilvl w:val="0"/>
+          <w:numId w:val="12"/>
+        </w:numPr>
+        <w:bidi/>
+        <w:rPr>
+          <w:b/>
+          <w:bCs/>
+          <w:lang w:bidi="ar-EG"/>
+        </w:rPr>
+      </w:pPr>
+      <w:r>
+        <w:rPr>
+          <w:rFonts w:hint="cs"/>
+          <w:b/>
+          <w:bCs/>
+          <w:rtl/>
+          <w:lang w:bidi="ar-EG"/>
+        </w:rPr>
+        <w:t xml:space="preserve">أضافه ال </w:t>
+      </w:r>
+      <w:r>
+        <w:rPr>
+          <w:b/>
+          <w:bCs/>
+          <w:lang w:bidi="ar-EG"/>
+        </w:rPr>
+        <w:t xml:space="preserve">configuration </w:t>
+      </w:r>
+      <w:r>
+        <w:rPr>
+          <w:rFonts w:hint="cs"/>
+          <w:b/>
+          <w:bCs/>
+          <w:rtl/>
+          <w:lang w:bidi="ar-EG"/>
+        </w:rPr>
+        <w:t xml:space="preserve"> الخاص ب</w:t>
+      </w:r>
+      <w:r>
+        <w:rPr>
+          <w:b/>
+          <w:bCs/>
+          <w:rtl/>
+        </w:rPr>
+        <w:t>الاتصال بقاعدة البيانات</w:t>
+      </w:r>
+    </w:p>
+    <w:p>
+      <w:pPr>
+        <w:pStyle w:val="ListParagraph"/>
+        <w:numPr>
+          <w:ilvl w:val="0"/>
+          <w:numId w:val="12"/>
+        </w:numPr>
+        <w:bidi/>
+        <w:rPr>
+          <w:b/>
+          <w:bCs/>
+        </w:rPr>
+      </w:pPr>
+      <w:r>
+        <w:rPr>
+          <w:rFonts w:cs="Arial"/>
+          <w:b/>
+          <w:bCs/>
+          <w:rtl/>
+        </w:rPr>
+        <w:t>إنشاء الكيانات (</w:t>
+      </w:r>
+      <w:r>
+        <w:rPr>
+          <w:b/>
+          <w:bCs/>
+        </w:rPr>
+        <w:t>Entities</w:t>
+      </w:r>
+      <w:r>
+        <w:rPr>
+          <w:rFonts w:cs="Arial"/>
+          <w:b/>
+          <w:bCs/>
+          <w:rtl/>
+        </w:rPr>
+        <w:t>)</w:t>
+      </w:r>
+      <w:r>
+        <w:rPr>
+          <w:rFonts w:cs="Arial" w:hint="cs"/>
+          <w:b/>
+          <w:bCs/>
+          <w:rtl/>
+        </w:rPr>
+        <w:t xml:space="preserve"> الخاصه </w:t>
+      </w:r>
+      <w:r>
+        <w:rPr>
+          <w:rFonts w:cs="Arial" w:hint="cs"/>
+          <w:b/>
+          <w:bCs/>
+          <w:rtl/>
+          <w:lang w:bidi="ar-EG"/>
+        </w:rPr>
+        <w:t xml:space="preserve">و ربطها مع ال </w:t>
+      </w:r>
+      <w:r>
+        <w:rPr>
+          <w:rFonts w:cs="Arial"/>
+          <w:b/>
+          <w:bCs/>
+          <w:lang w:bidi="ar-EG"/>
+        </w:rPr>
+        <w:t>module</w:t>
+      </w:r>
+      <w:r>
+        <w:rPr>
+          <w:rFonts w:cs="Arial" w:hint="cs"/>
+          <w:b/>
+          <w:bCs/>
+          <w:rtl/>
+          <w:lang w:bidi="ar-EG"/>
+        </w:rPr>
+        <w:t xml:space="preserve"> الخاص بها</w:t>
+      </w:r>
+    </w:p>
+    <w:p>
+      <w:pPr>
+        <w:pStyle w:val="ListParagraph"/>
+        <w:numPr>
+          <w:ilvl w:val="0"/>
+          <w:numId w:val="12"/>
+        </w:numPr>
+        <w:bidi/>
+        <w:rPr>
+          <w:b/>
+          <w:bCs/>
+        </w:rPr>
+      </w:pPr>
+      <w:r>
+        <w:rPr>
+          <w:rFonts w:hint="cs"/>
+          <w:b/>
+          <w:bCs/>
+          <w:rtl/>
+        </w:rPr>
+        <w:t xml:space="preserve">اضافه ال </w:t>
+      </w:r>
+      <w:r>
+        <w:rPr>
+          <w:b/>
+          <w:bCs/>
+        </w:rPr>
+        <w:t xml:space="preserve">Operation </w:t>
+      </w:r>
+      <w:r>
+        <w:rPr>
+          <w:rFonts w:hint="cs"/>
+          <w:b/>
+          <w:bCs/>
+          <w:rtl/>
+          <w:lang w:bidi="ar-EG"/>
+        </w:rPr>
+        <w:t xml:space="preserve"> الخاصه بالتعامل مع قواعد البيانات </w:t>
+      </w:r>
+      <w:r>
+        <w:rPr>
+          <w:b/>
+          <w:bCs/>
+          <w:lang w:bidi="ar-EG"/>
+        </w:rPr>
+        <w:t xml:space="preserve">CRUD </w:t>
+      </w:r>
+      <w:r>
+        <w:rPr>
+          <w:rFonts w:hint="cs"/>
+          <w:b/>
+          <w:bCs/>
+          <w:rtl/>
+          <w:lang w:bidi="ar-EG"/>
+        </w:rPr>
+        <w:t xml:space="preserve"> و اضافه ال</w:t>
+      </w:r>
+      <w:r>
+        <w:rPr>
+          <w:b/>
+          <w:bCs/>
+          <w:lang w:bidi="ar-EG"/>
+        </w:rPr>
+        <w:t xml:space="preserve">Controller , Service </w:t>
+      </w:r>
+      <w:r>
+        <w:rPr>
+          <w:rFonts w:hint="cs"/>
+          <w:b/>
+          <w:bCs/>
+          <w:rtl/>
+          <w:lang w:bidi="ar-EG"/>
+        </w:rPr>
+        <w:t xml:space="preserve"> الخاصه بها</w:t>
+      </w:r>
+    </w:p>
+    <w:p>
+      <w:pPr>
+        <w:bidi/>
+        <w:ind w:left="1440"/>
+        <w:rPr>
+          <w:rtl/>
+        </w:rPr>
+      </w:pPr>
+    </w:p>
+    <w:p>
+      <w:pPr>
+        <w:bidi/>
+        <w:rPr>
+          <w:rFonts w:hint="cs"/>
+          <w:rtl/>
+          <w:lang w:bidi="ar-EG"/>
+        </w:rPr>
+      </w:pPr>
+    </w:p>
+    <w:p>
+      <w:pPr>
+        <w:pStyle w:val="ListParagraph"/>
+        <w:bidi/>
+        <w:rPr>
+          <w:rFonts w:cs="Arial"/>
+          <w:b/>
+          <w:bCs/>
+          <w:sz w:val="30"/>
+          <w:szCs w:val="30"/>
           <w:lang w:bidi="ar-EG"/>
         </w:rPr>
       </w:pPr>
@@ -4040,13 +4369,1283 @@
         <w:bidi/>
         <w:ind w:left="360"/>
         <w:rPr>
+          <w:rFonts w:cs="Arial"/>
+          <w:b/>
+          <w:bCs/>
+          <w:sz w:val="26"/>
+          <w:szCs w:val="26"/>
+          <w:lang w:bidi="ar-EG"/>
+        </w:rPr>
+      </w:pPr>
+      <w:r>
+        <w:rPr>
+          <w:rFonts w:cs="Arial"/>
+          <w:b/>
+          <w:bCs/>
+          <w:sz w:val="26"/>
+          <w:szCs w:val="26"/>
+          <w:rtl/>
+        </w:rPr>
+        <w:t>ثانيًا</w:t>
+      </w:r>
+      <w:r>
+        <w:rPr>
+          <w:rFonts w:cs="Arial"/>
+          <w:b/>
+          <w:bCs/>
+          <w:sz w:val="26"/>
+          <w:szCs w:val="26"/>
+          <w:lang w:bidi="ar-EG"/>
+        </w:rPr>
+        <w:t xml:space="preserve">: Mongoose </w:t>
+      </w:r>
+      <w:r>
+        <w:rPr>
+          <w:rFonts w:cs="Arial"/>
+          <w:b/>
+          <w:bCs/>
+          <w:sz w:val="26"/>
+          <w:szCs w:val="26"/>
+          <w:rtl/>
+        </w:rPr>
+        <w:t>مع قواعد بيانات</w:t>
+      </w:r>
+      <w:r>
+        <w:rPr>
+          <w:rFonts w:cs="Arial"/>
+          <w:b/>
+          <w:bCs/>
+          <w:sz w:val="26"/>
+          <w:szCs w:val="26"/>
+          <w:lang w:bidi="ar-EG"/>
+        </w:rPr>
+        <w:t xml:space="preserve"> MongoDB</w:t>
+      </w:r>
+    </w:p>
+    <w:p>
+      <w:pPr>
+        <w:pStyle w:val="ListParagraph"/>
+        <w:numPr>
+          <w:ilvl w:val="0"/>
+          <w:numId w:val="13"/>
+        </w:numPr>
+        <w:bidi/>
+        <w:rPr>
+          <w:rFonts w:cs="Arial"/>
+          <w:b/>
+          <w:bCs/>
+          <w:rtl/>
+          <w:lang w:bidi="ar-EG"/>
+        </w:rPr>
+      </w:pPr>
+      <w:proofErr w:type="gramStart"/>
+      <w:r>
+        <w:rPr>
+          <w:rFonts w:cs="Arial"/>
+          <w:b/>
+          <w:bCs/>
+          <w:color w:val="FF0000"/>
+          <w:lang w:bidi="ar-EG"/>
+        </w:rPr>
+        <w:t>Mongoose </w:t>
+      </w:r>
+      <w:r>
+        <w:rPr>
           <w:rFonts w:cs="Arial" w:hint="cs"/>
           <w:b/>
           <w:bCs/>
-          <w:rtl/>
-          <w:lang w:bidi="ar-EG"/>
-        </w:rPr>
-      </w:pPr>
+          <w:color w:val="FF0000"/>
+          <w:rtl/>
+          <w:lang w:bidi="ar-EG"/>
+        </w:rPr>
+        <w:t xml:space="preserve"> </w:t>
+      </w:r>
+      <w:r>
+        <w:rPr>
+          <w:rFonts w:cs="Arial"/>
+          <w:b/>
+          <w:bCs/>
+          <w:rtl/>
+        </w:rPr>
+        <w:t>هو</w:t>
+      </w:r>
+      <w:proofErr w:type="gramEnd"/>
+      <w:r>
+        <w:rPr>
+          <w:rFonts w:cs="Arial"/>
+          <w:b/>
+          <w:bCs/>
+          <w:lang w:bidi="ar-EG"/>
+        </w:rPr>
+        <w:t xml:space="preserve"> ODM (Object-Document Mapping) </w:t>
+      </w:r>
+      <w:r>
+        <w:rPr>
+          <w:rFonts w:cs="Arial"/>
+          <w:b/>
+          <w:bCs/>
+          <w:rtl/>
+        </w:rPr>
+        <w:t>يُستخدم للتعامل مع </w:t>
+      </w:r>
+      <w:r>
+        <w:rPr>
+          <w:rFonts w:cs="Arial"/>
+          <w:b/>
+          <w:bCs/>
+          <w:lang w:bidi="ar-EG"/>
+        </w:rPr>
+        <w:t>MongoDB.</w:t>
+      </w:r>
+    </w:p>
+    <w:p>
+      <w:pPr>
+        <w:pStyle w:val="ListParagraph"/>
+        <w:bidi/>
+        <w:ind w:left="360"/>
+        <w:rPr>
+          <w:rFonts w:cs="Arial"/>
+          <w:b/>
+          <w:bCs/>
+          <w:rtl/>
+          <w:lang w:bidi="ar-EG"/>
+        </w:rPr>
+      </w:pPr>
+    </w:p>
+    <w:p>
+      <w:pPr>
+        <w:pStyle w:val="ListParagraph"/>
+        <w:bidi/>
+        <w:ind w:left="360"/>
+        <w:rPr>
+          <w:rFonts w:cs="Arial"/>
+          <w:b/>
+          <w:bCs/>
+          <w:lang w:bidi="ar-EG"/>
+        </w:rPr>
+      </w:pPr>
+      <w:r>
+        <w:rPr>
+          <w:rFonts w:cs="Arial"/>
+          <w:b/>
+          <w:bCs/>
+          <w:rtl/>
+        </w:rPr>
+        <w:t>الخطوات الأساسية</w:t>
+      </w:r>
+      <w:r>
+        <w:rPr>
+          <w:rFonts w:cs="Arial"/>
+          <w:b/>
+          <w:bCs/>
+        </w:rPr>
+        <w:t xml:space="preserve"> : </w:t>
+      </w:r>
+    </w:p>
+    <w:p>
+      <w:pPr>
+        <w:pStyle w:val="ListParagraph"/>
+        <w:numPr>
+          <w:ilvl w:val="0"/>
+          <w:numId w:val="12"/>
+        </w:numPr>
+        <w:bidi/>
+        <w:ind w:left="1080"/>
+        <w:rPr>
+          <w:b/>
+          <w:bCs/>
+        </w:rPr>
+      </w:pPr>
+      <w:r>
+        <w:rPr>
+          <w:b/>
+          <w:bCs/>
+          <w:rtl/>
+        </w:rPr>
+        <w:t>تثبيت </w:t>
+      </w:r>
+      <w:r>
+        <w:rPr>
+          <w:rFonts w:hint="cs"/>
+          <w:b/>
+          <w:bCs/>
+          <w:rtl/>
+        </w:rPr>
+        <w:t>المكتبه الخاصه ب</w:t>
+      </w:r>
+      <w:r>
+        <w:rPr>
+          <w:rFonts w:hint="cs"/>
+          <w:b/>
+          <w:bCs/>
+          <w:rtl/>
+          <w:lang w:bidi="ar-EG"/>
+        </w:rPr>
+        <w:t xml:space="preserve">ال </w:t>
+      </w:r>
+      <w:r>
+        <w:rPr>
+          <w:b/>
+          <w:bCs/>
+          <w:lang w:bidi="ar-EG"/>
+        </w:rPr>
+        <w:t>O</w:t>
+      </w:r>
+      <w:r>
+        <w:rPr>
+          <w:b/>
+          <w:bCs/>
+          <w:lang w:bidi="ar-EG"/>
+        </w:rPr>
+        <w:t>D</w:t>
+      </w:r>
+      <w:r>
+        <w:rPr>
+          <w:b/>
+          <w:bCs/>
+          <w:lang w:bidi="ar-EG"/>
+        </w:rPr>
+        <w:t xml:space="preserve">M </w:t>
+      </w:r>
+      <w:r>
+        <w:rPr>
+          <w:rFonts w:hint="cs"/>
+          <w:b/>
+          <w:bCs/>
+          <w:rtl/>
+          <w:lang w:bidi="ar-EG"/>
+        </w:rPr>
+        <w:t xml:space="preserve"> و الخاصه بنوع قاعده البيانات المستخدمه</w:t>
+      </w:r>
+      <w:r>
+        <w:rPr>
+          <w:rFonts w:hint="cs"/>
+          <w:b/>
+          <w:bCs/>
+          <w:rtl/>
+          <w:lang w:bidi="ar-EG"/>
+        </w:rPr>
+        <w:t xml:space="preserve"> مثل </w:t>
+      </w:r>
+      <w:r>
+        <w:rPr>
+          <w:b/>
+          <w:bCs/>
+          <w:lang w:bidi="ar-EG"/>
+        </w:rPr>
+        <w:t>mongoose</w:t>
+      </w:r>
+    </w:p>
+    <w:p>
+      <w:pPr>
+        <w:pStyle w:val="ListParagraph"/>
+        <w:numPr>
+          <w:ilvl w:val="0"/>
+          <w:numId w:val="12"/>
+        </w:numPr>
+        <w:bidi/>
+        <w:ind w:left="1080"/>
+        <w:rPr>
+          <w:b/>
+          <w:bCs/>
+          <w:lang w:bidi="ar-EG"/>
+        </w:rPr>
+      </w:pPr>
+      <w:r>
+        <w:rPr>
+          <w:rFonts w:hint="cs"/>
+          <w:b/>
+          <w:bCs/>
+          <w:rtl/>
+          <w:lang w:bidi="ar-EG"/>
+        </w:rPr>
+        <w:t xml:space="preserve">أضافه ال </w:t>
+      </w:r>
+      <w:r>
+        <w:rPr>
+          <w:b/>
+          <w:bCs/>
+          <w:lang w:bidi="ar-EG"/>
+        </w:rPr>
+        <w:t xml:space="preserve">configuration </w:t>
+      </w:r>
+      <w:r>
+        <w:rPr>
+          <w:rFonts w:hint="cs"/>
+          <w:b/>
+          <w:bCs/>
+          <w:rtl/>
+          <w:lang w:bidi="ar-EG"/>
+        </w:rPr>
+        <w:t xml:space="preserve"> الخاص ب</w:t>
+      </w:r>
+      <w:r>
+        <w:rPr>
+          <w:b/>
+          <w:bCs/>
+          <w:rtl/>
+        </w:rPr>
+        <w:t>الاتصال بقاعدة البيانات</w:t>
+      </w:r>
+    </w:p>
+    <w:p>
+      <w:pPr>
+        <w:pStyle w:val="ListParagraph"/>
+        <w:numPr>
+          <w:ilvl w:val="0"/>
+          <w:numId w:val="12"/>
+        </w:numPr>
+        <w:bidi/>
+        <w:rPr>
+          <w:b/>
+          <w:bCs/>
+          <w:lang w:bidi="ar-EG"/>
+        </w:rPr>
+      </w:pPr>
+      <w:r>
+        <w:rPr>
+          <w:rFonts w:cs="Arial"/>
+          <w:b/>
+          <w:bCs/>
+          <w:rtl/>
+          <w:lang w:bidi="ar-EG"/>
+        </w:rPr>
+        <w:t xml:space="preserve">إنشاء الـ </w:t>
+      </w:r>
+      <w:r>
+        <w:rPr>
+          <w:b/>
+          <w:bCs/>
+          <w:lang w:bidi="ar-EG"/>
+        </w:rPr>
+        <w:t>Schema</w:t>
+      </w:r>
+    </w:p>
+    <w:p>
+      <w:pPr>
+        <w:pStyle w:val="ListParagraph"/>
+        <w:numPr>
+          <w:ilvl w:val="1"/>
+          <w:numId w:val="12"/>
+        </w:numPr>
+        <w:bidi/>
+        <w:rPr>
+          <w:b/>
+          <w:bCs/>
+          <w:lang w:bidi="ar-EG"/>
+        </w:rPr>
+      </w:pPr>
+      <w:r>
+        <w:rPr>
+          <w:rFonts w:cs="Arial"/>
+          <w:b/>
+          <w:bCs/>
+          <w:rtl/>
+          <w:lang w:bidi="ar-EG"/>
+        </w:rPr>
+        <w:t xml:space="preserve">الـ </w:t>
+      </w:r>
+      <w:r>
+        <w:rPr>
+          <w:b/>
+          <w:bCs/>
+          <w:lang w:bidi="ar-EG"/>
+        </w:rPr>
+        <w:t>Schema</w:t>
+      </w:r>
+      <w:r>
+        <w:rPr>
+          <w:rFonts w:cs="Arial"/>
+          <w:b/>
+          <w:bCs/>
+          <w:rtl/>
+          <w:lang w:bidi="ar-EG"/>
+        </w:rPr>
+        <w:t xml:space="preserve"> </w:t>
+      </w:r>
+      <w:r>
+        <w:rPr>
+          <w:rFonts w:cs="Arial" w:hint="cs"/>
+          <w:b/>
+          <w:bCs/>
+          <w:rtl/>
+          <w:lang w:bidi="ar-EG"/>
+        </w:rPr>
+        <w:t>ت</w:t>
+      </w:r>
+      <w:r>
+        <w:rPr>
+          <w:rFonts w:cs="Arial"/>
+          <w:b/>
+          <w:bCs/>
+          <w:rtl/>
+          <w:lang w:bidi="ar-EG"/>
+        </w:rPr>
+        <w:t xml:space="preserve">مثل البيانات في </w:t>
+      </w:r>
+      <w:r>
+        <w:rPr>
+          <w:b/>
+          <w:bCs/>
+          <w:lang w:bidi="ar-EG"/>
+        </w:rPr>
+        <w:t>MongoDB</w:t>
+      </w:r>
+    </w:p>
+    <w:p>
+      <w:pPr>
+        <w:pStyle w:val="ListParagraph"/>
+        <w:numPr>
+          <w:ilvl w:val="0"/>
+          <w:numId w:val="12"/>
+        </w:numPr>
+        <w:bidi/>
+        <w:ind w:left="1080"/>
+        <w:rPr>
+          <w:b/>
+          <w:bCs/>
+        </w:rPr>
+      </w:pPr>
+      <w:r>
+        <w:rPr>
+          <w:rFonts w:cs="Arial"/>
+          <w:b/>
+          <w:bCs/>
+          <w:rtl/>
+        </w:rPr>
+        <w:t xml:space="preserve">ربط الـ </w:t>
+      </w:r>
+      <w:r>
+        <w:rPr>
+          <w:rFonts w:cs="Arial"/>
+          <w:b/>
+          <w:bCs/>
+        </w:rPr>
+        <w:t>Schema</w:t>
+      </w:r>
+      <w:r>
+        <w:rPr>
+          <w:rFonts w:cs="Arial"/>
+          <w:b/>
+          <w:bCs/>
+          <w:rtl/>
+        </w:rPr>
+        <w:t xml:space="preserve"> </w:t>
+      </w:r>
+      <w:r>
+        <w:rPr>
+          <w:rFonts w:cs="Arial" w:hint="cs"/>
+          <w:b/>
+          <w:bCs/>
+          <w:rtl/>
+        </w:rPr>
+        <w:t>بال</w:t>
+      </w:r>
+      <w:r>
+        <w:rPr>
+          <w:rFonts w:cs="Arial" w:hint="cs"/>
+          <w:b/>
+          <w:bCs/>
+          <w:rtl/>
+          <w:lang w:bidi="ar-EG"/>
+        </w:rPr>
+        <w:t xml:space="preserve"> </w:t>
+      </w:r>
+      <w:r>
+        <w:rPr>
+          <w:rFonts w:cs="Arial"/>
+          <w:b/>
+          <w:bCs/>
+          <w:lang w:bidi="ar-EG"/>
+        </w:rPr>
+        <w:t>module</w:t>
+      </w:r>
+      <w:r>
+        <w:rPr>
+          <w:rFonts w:cs="Arial" w:hint="cs"/>
+          <w:b/>
+          <w:bCs/>
+          <w:rtl/>
+          <w:lang w:bidi="ar-EG"/>
+        </w:rPr>
+        <w:t xml:space="preserve"> الخاص بها</w:t>
+      </w:r>
+    </w:p>
+    <w:p>
+      <w:pPr>
+        <w:pStyle w:val="ListParagraph"/>
+        <w:numPr>
+          <w:ilvl w:val="0"/>
+          <w:numId w:val="12"/>
+        </w:numPr>
+        <w:bidi/>
+        <w:ind w:left="1080"/>
+        <w:rPr>
+          <w:b/>
+          <w:bCs/>
+        </w:rPr>
+      </w:pPr>
+      <w:r>
+        <w:rPr>
+          <w:rFonts w:hint="cs"/>
+          <w:b/>
+          <w:bCs/>
+          <w:rtl/>
+        </w:rPr>
+        <w:t xml:space="preserve">اضافه ال </w:t>
+      </w:r>
+      <w:r>
+        <w:rPr>
+          <w:b/>
+          <w:bCs/>
+        </w:rPr>
+        <w:t xml:space="preserve">Operation </w:t>
+      </w:r>
+      <w:r>
+        <w:rPr>
+          <w:rFonts w:hint="cs"/>
+          <w:b/>
+          <w:bCs/>
+          <w:rtl/>
+          <w:lang w:bidi="ar-EG"/>
+        </w:rPr>
+        <w:t xml:space="preserve"> الخاصه بالتعامل مع قواعد البيانات </w:t>
+      </w:r>
+      <w:r>
+        <w:rPr>
+          <w:b/>
+          <w:bCs/>
+          <w:lang w:bidi="ar-EG"/>
+        </w:rPr>
+        <w:t xml:space="preserve">CRUD </w:t>
+      </w:r>
+      <w:r>
+        <w:rPr>
+          <w:rFonts w:hint="cs"/>
+          <w:b/>
+          <w:bCs/>
+          <w:rtl/>
+          <w:lang w:bidi="ar-EG"/>
+        </w:rPr>
+        <w:t xml:space="preserve"> و اضافه ال</w:t>
+      </w:r>
+      <w:r>
+        <w:rPr>
+          <w:b/>
+          <w:bCs/>
+          <w:lang w:bidi="ar-EG"/>
+        </w:rPr>
+        <w:t xml:space="preserve">Controller , Service </w:t>
+      </w:r>
+      <w:r>
+        <w:rPr>
+          <w:rFonts w:hint="cs"/>
+          <w:b/>
+          <w:bCs/>
+          <w:rtl/>
+          <w:lang w:bidi="ar-EG"/>
+        </w:rPr>
+        <w:t xml:space="preserve"> الخاصه بها</w:t>
+      </w:r>
+    </w:p>
+    <w:p>
+      <w:pPr>
+        <w:pStyle w:val="ListParagraph"/>
+        <w:bidi/>
+        <w:ind w:left="1440"/>
+        <w:rPr>
+          <w:rFonts w:cs="Arial"/>
+          <w:b/>
+          <w:bCs/>
+          <w:rtl/>
+          <w:lang w:bidi="ar-EG"/>
+        </w:rPr>
+      </w:pPr>
+    </w:p>
+    <w:p>
+      <w:pPr>
+        <w:pStyle w:val="ListParagraph"/>
+        <w:bidi/>
+        <w:ind w:left="360"/>
+        <w:rPr>
+          <w:rFonts w:cs="Arial"/>
+          <w:b/>
+          <w:bCs/>
+          <w:rtl/>
+          <w:lang w:bidi="ar-EG"/>
+        </w:rPr>
+      </w:pPr>
+    </w:p>
+    <w:tbl>
+      <w:tblPr>
+        <w:tblStyle w:val="PlainTable1"/>
+        <w:tblpPr w:leftFromText="180" w:rightFromText="180" w:vertAnchor="text" w:horzAnchor="margin" w:tblpXSpec="center" w:tblpY="49"/>
+        <w:tblW w:w="9555" w:type="dxa"/>
+        <w:tblLook w:val="04A0" w:firstRow="1" w:lastRow="0" w:firstColumn="1" w:lastColumn="0" w:noHBand="0" w:noVBand="1"/>
+      </w:tblPr>
+      <w:tblGrid>
+        <w:gridCol w:w="1910"/>
+        <w:gridCol w:w="4161"/>
+        <w:gridCol w:w="3484"/>
+      </w:tblGrid>
+      <w:tr>
+        <w:trPr>
+          <w:cnfStyle w:val="100000000000" w:firstRow="1" w:lastRow="0" w:firstColumn="0" w:lastColumn="0" w:oddVBand="0" w:evenVBand="0" w:oddHBand="0" w:evenHBand="0" w:firstRowFirstColumn="0" w:firstRowLastColumn="0" w:lastRowFirstColumn="0" w:lastRowLastColumn="0"/>
+        </w:trPr>
+        <w:tc>
+          <w:tcPr>
+            <w:cnfStyle w:val="001000000000" w:firstRow="0" w:lastRow="0" w:firstColumn="1" w:lastColumn="0" w:oddVBand="0" w:evenVBand="0" w:oddHBand="0" w:evenHBand="0" w:firstRowFirstColumn="0" w:firstRowLastColumn="0" w:lastRowFirstColumn="0" w:lastRowLastColumn="0"/>
+            <w:tcW w:w="0" w:type="auto"/>
+            <w:vAlign w:val="center"/>
+            <w:hideMark/>
+          </w:tcPr>
+          <w:p>
+            <w:pPr>
+              <w:jc w:val="center"/>
+              <w:rPr>
+                <w:color w:val="FF0000"/>
+              </w:rPr>
+            </w:pPr>
+            <w:r>
+              <w:rPr>
+                <w:color w:val="002060"/>
+                <w:rtl/>
+              </w:rPr>
+              <w:t>الميزة</w:t>
+            </w:r>
+          </w:p>
+        </w:tc>
+        <w:tc>
+          <w:tcPr>
+            <w:tcW w:w="0" w:type="auto"/>
+            <w:vAlign w:val="center"/>
+            <w:hideMark/>
+          </w:tcPr>
+          <w:p>
+            <w:pPr>
+              <w:jc w:val="center"/>
+              <w:cnfStyle w:val="100000000000" w:firstRow="1" w:lastRow="0" w:firstColumn="0" w:lastColumn="0" w:oddVBand="0" w:evenVBand="0" w:oddHBand="0" w:evenHBand="0" w:firstRowFirstColumn="0" w:firstRowLastColumn="0" w:lastRowFirstColumn="0" w:lastRowLastColumn="0"/>
+              <w:rPr>
+                <w:color w:val="FF0000"/>
+              </w:rPr>
+            </w:pPr>
+            <w:proofErr w:type="spellStart"/>
+            <w:r>
+              <w:rPr>
+                <w:color w:val="FF0000"/>
+              </w:rPr>
+              <w:t>TypeORM</w:t>
+            </w:r>
+            <w:proofErr w:type="spellEnd"/>
+            <w:r>
+              <w:rPr>
+                <w:color w:val="FF0000"/>
+              </w:rPr>
+              <w:t xml:space="preserve"> (SQL)</w:t>
+            </w:r>
+          </w:p>
+        </w:tc>
+        <w:tc>
+          <w:tcPr>
+            <w:tcW w:w="0" w:type="auto"/>
+            <w:vAlign w:val="center"/>
+            <w:hideMark/>
+          </w:tcPr>
+          <w:p>
+            <w:pPr>
+              <w:jc w:val="center"/>
+              <w:cnfStyle w:val="100000000000" w:firstRow="1" w:lastRow="0" w:firstColumn="0" w:lastColumn="0" w:oddVBand="0" w:evenVBand="0" w:oddHBand="0" w:evenHBand="0" w:firstRowFirstColumn="0" w:firstRowLastColumn="0" w:lastRowFirstColumn="0" w:lastRowLastColumn="0"/>
+              <w:rPr>
+                <w:color w:val="FF0000"/>
+              </w:rPr>
+            </w:pPr>
+            <w:r>
+              <w:rPr>
+                <w:color w:val="FF0000"/>
+              </w:rPr>
+              <w:t>Mongoose (MongoDB)</w:t>
+            </w:r>
+          </w:p>
+        </w:tc>
+      </w:tr>
+      <w:tr>
+        <w:trPr>
+          <w:cnfStyle w:val="000000100000" w:firstRow="0" w:lastRow="0" w:firstColumn="0" w:lastColumn="0" w:oddVBand="0" w:evenVBand="0" w:oddHBand="1" w:evenHBand="0" w:firstRowFirstColumn="0" w:firstRowLastColumn="0" w:lastRowFirstColumn="0" w:lastRowLastColumn="0"/>
+        </w:trPr>
+        <w:tc>
+          <w:tcPr>
+            <w:cnfStyle w:val="001000000000" w:firstRow="0" w:lastRow="0" w:firstColumn="1" w:lastColumn="0" w:oddVBand="0" w:evenVBand="0" w:oddHBand="0" w:evenHBand="0" w:firstRowFirstColumn="0" w:firstRowLastColumn="0" w:lastRowFirstColumn="0" w:lastRowLastColumn="0"/>
+            <w:tcW w:w="0" w:type="auto"/>
+            <w:vAlign w:val="center"/>
+            <w:hideMark/>
+          </w:tcPr>
+          <w:p>
+            <w:pPr>
+              <w:jc w:val="center"/>
+              <w:rPr>
+                <w:color w:val="FF0000"/>
+              </w:rPr>
+            </w:pPr>
+            <w:r>
+              <w:rPr>
+                <w:color w:val="FF0000"/>
+                <w:rtl/>
+              </w:rPr>
+              <w:t>نوع قاعدة البيانات</w:t>
+            </w:r>
+          </w:p>
+        </w:tc>
+        <w:tc>
+          <w:tcPr>
+            <w:tcW w:w="0" w:type="auto"/>
+            <w:vAlign w:val="center"/>
+            <w:hideMark/>
+          </w:tcPr>
+          <w:p>
+            <w:pPr>
+              <w:cnfStyle w:val="000000100000" w:firstRow="0" w:lastRow="0" w:firstColumn="0" w:lastColumn="0" w:oddVBand="0" w:evenVBand="0" w:oddHBand="1" w:evenHBand="0" w:firstRowFirstColumn="0" w:firstRowLastColumn="0" w:lastRowFirstColumn="0" w:lastRowLastColumn="0"/>
+            </w:pPr>
+            <w:r>
+              <w:t>Relational (PostgreSQL, MySQL, etc.)</w:t>
+            </w:r>
+          </w:p>
+        </w:tc>
+        <w:tc>
+          <w:tcPr>
+            <w:tcW w:w="0" w:type="auto"/>
+            <w:vAlign w:val="center"/>
+            <w:hideMark/>
+          </w:tcPr>
+          <w:p>
+            <w:pPr>
+              <w:cnfStyle w:val="000000100000" w:firstRow="0" w:lastRow="0" w:firstColumn="0" w:lastColumn="0" w:oddVBand="0" w:evenVBand="0" w:oddHBand="1" w:evenHBand="0" w:firstRowFirstColumn="0" w:firstRowLastColumn="0" w:lastRowFirstColumn="0" w:lastRowLastColumn="0"/>
+            </w:pPr>
+            <w:r>
+              <w:t>NoSQL (MongoDB)</w:t>
+            </w:r>
+          </w:p>
+        </w:tc>
+      </w:tr>
+      <w:tr>
+        <w:tc>
+          <w:tcPr>
+            <w:cnfStyle w:val="001000000000" w:firstRow="0" w:lastRow="0" w:firstColumn="1" w:lastColumn="0" w:oddVBand="0" w:evenVBand="0" w:oddHBand="0" w:evenHBand="0" w:firstRowFirstColumn="0" w:firstRowLastColumn="0" w:lastRowFirstColumn="0" w:lastRowLastColumn="0"/>
+            <w:tcW w:w="0" w:type="auto"/>
+            <w:vAlign w:val="center"/>
+            <w:hideMark/>
+          </w:tcPr>
+          <w:p>
+            <w:pPr>
+              <w:jc w:val="center"/>
+              <w:rPr>
+                <w:color w:val="FF0000"/>
+              </w:rPr>
+            </w:pPr>
+            <w:r>
+              <w:rPr>
+                <w:color w:val="FF0000"/>
+                <w:rtl/>
+              </w:rPr>
+              <w:t>تصميم البيانات</w:t>
+            </w:r>
+          </w:p>
+        </w:tc>
+        <w:tc>
+          <w:tcPr>
+            <w:tcW w:w="0" w:type="auto"/>
+            <w:vAlign w:val="center"/>
+            <w:hideMark/>
+          </w:tcPr>
+          <w:p>
+            <w:pPr>
+              <w:cnfStyle w:val="000000000000" w:firstRow="0" w:lastRow="0" w:firstColumn="0" w:lastColumn="0" w:oddVBand="0" w:evenVBand="0" w:oddHBand="0" w:evenHBand="0" w:firstRowFirstColumn="0" w:firstRowLastColumn="0" w:lastRowFirstColumn="0" w:lastRowLastColumn="0"/>
+            </w:pPr>
+            <w:r>
+              <w:rPr>
+                <w:rtl/>
+              </w:rPr>
+              <w:t>الجداول والعلاقات</w:t>
+            </w:r>
+          </w:p>
+        </w:tc>
+        <w:tc>
+          <w:tcPr>
+            <w:tcW w:w="0" w:type="auto"/>
+            <w:vAlign w:val="center"/>
+            <w:hideMark/>
+          </w:tcPr>
+          <w:p>
+            <w:pPr>
+              <w:cnfStyle w:val="000000000000" w:firstRow="0" w:lastRow="0" w:firstColumn="0" w:lastColumn="0" w:oddVBand="0" w:evenVBand="0" w:oddHBand="0" w:evenHBand="0" w:firstRowFirstColumn="0" w:firstRowLastColumn="0" w:lastRowFirstColumn="0" w:lastRowLastColumn="0"/>
+            </w:pPr>
+            <w:r>
+              <w:rPr>
+                <w:rtl/>
+              </w:rPr>
+              <w:t>الوثائق</w:t>
+            </w:r>
+            <w:r>
+              <w:t xml:space="preserve"> (Documents)</w:t>
+            </w:r>
+          </w:p>
+        </w:tc>
+      </w:tr>
+      <w:tr>
+        <w:trPr>
+          <w:cnfStyle w:val="000000100000" w:firstRow="0" w:lastRow="0" w:firstColumn="0" w:lastColumn="0" w:oddVBand="0" w:evenVBand="0" w:oddHBand="1" w:evenHBand="0" w:firstRowFirstColumn="0" w:firstRowLastColumn="0" w:lastRowFirstColumn="0" w:lastRowLastColumn="0"/>
+        </w:trPr>
+        <w:tc>
+          <w:tcPr>
+            <w:cnfStyle w:val="001000000000" w:firstRow="0" w:lastRow="0" w:firstColumn="1" w:lastColumn="0" w:oddVBand="0" w:evenVBand="0" w:oddHBand="0" w:evenHBand="0" w:firstRowFirstColumn="0" w:firstRowLastColumn="0" w:lastRowFirstColumn="0" w:lastRowLastColumn="0"/>
+            <w:tcW w:w="0" w:type="auto"/>
+            <w:vAlign w:val="center"/>
+            <w:hideMark/>
+          </w:tcPr>
+          <w:p>
+            <w:pPr>
+              <w:jc w:val="center"/>
+              <w:rPr>
+                <w:color w:val="FF0000"/>
+              </w:rPr>
+            </w:pPr>
+            <w:r>
+              <w:rPr>
+                <w:color w:val="FF0000"/>
+                <w:rtl/>
+              </w:rPr>
+              <w:t>لغة الاستعلام</w:t>
+            </w:r>
+          </w:p>
+        </w:tc>
+        <w:tc>
+          <w:tcPr>
+            <w:tcW w:w="0" w:type="auto"/>
+            <w:vAlign w:val="center"/>
+            <w:hideMark/>
+          </w:tcPr>
+          <w:p>
+            <w:pPr>
+              <w:cnfStyle w:val="000000100000" w:firstRow="0" w:lastRow="0" w:firstColumn="0" w:lastColumn="0" w:oddVBand="0" w:evenVBand="0" w:oddHBand="1" w:evenHBand="0" w:firstRowFirstColumn="0" w:firstRowLastColumn="0" w:lastRowFirstColumn="0" w:lastRowLastColumn="0"/>
+            </w:pPr>
+            <w:r>
+              <w:t xml:space="preserve">SQL / </w:t>
+            </w:r>
+            <w:proofErr w:type="spellStart"/>
+            <w:r>
+              <w:t>QueryBuilder</w:t>
+            </w:r>
+            <w:proofErr w:type="spellEnd"/>
+          </w:p>
+        </w:tc>
+        <w:tc>
+          <w:tcPr>
+            <w:tcW w:w="0" w:type="auto"/>
+            <w:vAlign w:val="center"/>
+            <w:hideMark/>
+          </w:tcPr>
+          <w:p>
+            <w:pPr>
+              <w:cnfStyle w:val="000000100000" w:firstRow="0" w:lastRow="0" w:firstColumn="0" w:lastColumn="0" w:oddVBand="0" w:evenVBand="0" w:oddHBand="1" w:evenHBand="0" w:firstRowFirstColumn="0" w:firstRowLastColumn="0" w:lastRowFirstColumn="0" w:lastRowLastColumn="0"/>
+            </w:pPr>
+            <w:r>
+              <w:t>MongoDB Queries</w:t>
+            </w:r>
+          </w:p>
+        </w:tc>
+      </w:tr>
+      <w:tr>
+        <w:tc>
+          <w:tcPr>
+            <w:cnfStyle w:val="001000000000" w:firstRow="0" w:lastRow="0" w:firstColumn="1" w:lastColumn="0" w:oddVBand="0" w:evenVBand="0" w:oddHBand="0" w:evenHBand="0" w:firstRowFirstColumn="0" w:firstRowLastColumn="0" w:lastRowFirstColumn="0" w:lastRowLastColumn="0"/>
+            <w:tcW w:w="0" w:type="auto"/>
+            <w:vAlign w:val="center"/>
+            <w:hideMark/>
+          </w:tcPr>
+          <w:p>
+            <w:pPr>
+              <w:jc w:val="center"/>
+              <w:rPr>
+                <w:color w:val="FF0000"/>
+              </w:rPr>
+            </w:pPr>
+            <w:r>
+              <w:rPr>
+                <w:color w:val="FF0000"/>
+                <w:rtl/>
+              </w:rPr>
+              <w:t>المرونة في البيانات</w:t>
+            </w:r>
+          </w:p>
+        </w:tc>
+        <w:tc>
+          <w:tcPr>
+            <w:tcW w:w="0" w:type="auto"/>
+            <w:vAlign w:val="center"/>
+            <w:hideMark/>
+          </w:tcPr>
+          <w:p>
+            <w:pPr>
+              <w:cnfStyle w:val="000000000000" w:firstRow="0" w:lastRow="0" w:firstColumn="0" w:lastColumn="0" w:oddVBand="0" w:evenVBand="0" w:oddHBand="0" w:evenHBand="0" w:firstRowFirstColumn="0" w:firstRowLastColumn="0" w:lastRowFirstColumn="0" w:lastRowLastColumn="0"/>
+            </w:pPr>
+            <w:r>
+              <w:rPr>
+                <w:rtl/>
+              </w:rPr>
+              <w:t>أقل مرونة</w:t>
+            </w:r>
+            <w:r>
+              <w:t xml:space="preserve"> (Schema </w:t>
+            </w:r>
+            <w:r>
+              <w:rPr>
+                <w:rtl/>
+              </w:rPr>
+              <w:t>ثابت</w:t>
+            </w:r>
+            <w:r>
+              <w:t>)</w:t>
+            </w:r>
+          </w:p>
+        </w:tc>
+        <w:tc>
+          <w:tcPr>
+            <w:tcW w:w="0" w:type="auto"/>
+            <w:vAlign w:val="center"/>
+            <w:hideMark/>
+          </w:tcPr>
+          <w:p>
+            <w:pPr>
+              <w:cnfStyle w:val="000000000000" w:firstRow="0" w:lastRow="0" w:firstColumn="0" w:lastColumn="0" w:oddVBand="0" w:evenVBand="0" w:oddHBand="0" w:evenHBand="0" w:firstRowFirstColumn="0" w:firstRowLastColumn="0" w:lastRowFirstColumn="0" w:lastRowLastColumn="0"/>
+            </w:pPr>
+            <w:r>
+              <w:rPr>
+                <w:rtl/>
+              </w:rPr>
+              <w:t>مرونة عالية</w:t>
+            </w:r>
+            <w:r>
+              <w:t xml:space="preserve"> (Dynamic Schema)</w:t>
+            </w:r>
+          </w:p>
+        </w:tc>
+      </w:tr>
+      <w:tr>
+        <w:trPr>
+          <w:cnfStyle w:val="000000100000" w:firstRow="0" w:lastRow="0" w:firstColumn="0" w:lastColumn="0" w:oddVBand="0" w:evenVBand="0" w:oddHBand="1" w:evenHBand="0" w:firstRowFirstColumn="0" w:firstRowLastColumn="0" w:lastRowFirstColumn="0" w:lastRowLastColumn="0"/>
+        </w:trPr>
+        <w:tc>
+          <w:tcPr>
+            <w:cnfStyle w:val="001000000000" w:firstRow="0" w:lastRow="0" w:firstColumn="1" w:lastColumn="0" w:oddVBand="0" w:evenVBand="0" w:oddHBand="0" w:evenHBand="0" w:firstRowFirstColumn="0" w:firstRowLastColumn="0" w:lastRowFirstColumn="0" w:lastRowLastColumn="0"/>
+            <w:tcW w:w="0" w:type="auto"/>
+            <w:vAlign w:val="center"/>
+            <w:hideMark/>
+          </w:tcPr>
+          <w:p>
+            <w:pPr>
+              <w:jc w:val="center"/>
+              <w:rPr>
+                <w:color w:val="FF0000"/>
+              </w:rPr>
+            </w:pPr>
+            <w:r>
+              <w:rPr>
+                <w:color w:val="FF0000"/>
+                <w:rtl/>
+              </w:rPr>
+              <w:t>الأداء</w:t>
+            </w:r>
+          </w:p>
+        </w:tc>
+        <w:tc>
+          <w:tcPr>
+            <w:tcW w:w="0" w:type="auto"/>
+            <w:vAlign w:val="center"/>
+            <w:hideMark/>
+          </w:tcPr>
+          <w:p>
+            <w:pPr>
+              <w:cnfStyle w:val="000000100000" w:firstRow="0" w:lastRow="0" w:firstColumn="0" w:lastColumn="0" w:oddVBand="0" w:evenVBand="0" w:oddHBand="1" w:evenHBand="0" w:firstRowFirstColumn="0" w:firstRowLastColumn="0" w:lastRowFirstColumn="0" w:lastRowLastColumn="0"/>
+            </w:pPr>
+            <w:r>
+              <w:rPr>
+                <w:rtl/>
+              </w:rPr>
+              <w:t>ممتاز في العلاقات المعقدة</w:t>
+            </w:r>
+          </w:p>
+        </w:tc>
+        <w:tc>
+          <w:tcPr>
+            <w:tcW w:w="0" w:type="auto"/>
+            <w:vAlign w:val="center"/>
+            <w:hideMark/>
+          </w:tcPr>
+          <w:p>
+            <w:pPr>
+              <w:cnfStyle w:val="000000100000" w:firstRow="0" w:lastRow="0" w:firstColumn="0" w:lastColumn="0" w:oddVBand="0" w:evenVBand="0" w:oddHBand="1" w:evenHBand="0" w:firstRowFirstColumn="0" w:firstRowLastColumn="0" w:lastRowFirstColumn="0" w:lastRowLastColumn="0"/>
+            </w:pPr>
+            <w:r>
+              <w:rPr>
+                <w:rtl/>
+              </w:rPr>
+              <w:t>ممتاز مع البيانات الكبيرة وغير المرتبة</w:t>
+            </w:r>
+          </w:p>
+        </w:tc>
+      </w:tr>
+    </w:tbl>
+    <w:p>
+      <w:pPr>
+        <w:pStyle w:val="ListParagraph"/>
+        <w:bidi/>
+        <w:ind w:left="360"/>
+        <w:rPr>
+          <w:rFonts w:cs="Arial"/>
+          <w:b/>
+          <w:bCs/>
+          <w:rtl/>
+          <w:lang w:bidi="ar-EG"/>
+        </w:rPr>
+      </w:pPr>
+    </w:p>
+    <w:p>
+      <w:pPr>
+        <w:pStyle w:val="ListParagraph"/>
+        <w:bidi/>
+        <w:ind w:left="360"/>
+        <w:rPr>
+          <w:rFonts w:cs="Arial"/>
+          <w:b/>
+          <w:bCs/>
+          <w:rtl/>
+          <w:lang w:bidi="ar-EG"/>
+        </w:rPr>
+      </w:pPr>
+    </w:p>
+    <w:p>
+      <w:pPr>
+        <w:pStyle w:val="ListParagraph"/>
+        <w:bidi/>
+        <w:ind w:left="360"/>
+        <w:rPr>
+          <w:rFonts w:cs="Arial"/>
+          <w:b/>
+          <w:bCs/>
+        </w:rPr>
+      </w:pPr>
+    </w:p>
+    <w:p>
+      <w:pPr>
+        <w:pStyle w:val="ListParagraph"/>
+        <w:bidi/>
+        <w:ind w:left="360"/>
+        <w:rPr>
+          <w:rFonts w:cs="Arial"/>
+          <w:b/>
+          <w:bCs/>
+        </w:rPr>
+      </w:pPr>
+    </w:p>
+    <w:p>
+      <w:pPr>
+        <w:pStyle w:val="ListParagraph"/>
+        <w:bidi/>
+        <w:ind w:left="360"/>
+        <w:rPr>
+          <w:rFonts w:cs="Arial"/>
+          <w:b/>
+          <w:bCs/>
+          <w:lang w:bidi="ar-EG"/>
+        </w:rPr>
+      </w:pPr>
+    </w:p>
+    <w:p>
+      <w:pPr>
+        <w:rPr>
+          <w:rFonts w:cs="Arial"/>
+          <w:b/>
+          <w:bCs/>
+          <w:lang w:bidi="ar-EG"/>
+        </w:rPr>
+      </w:pPr>
+    </w:p>
+    <w:p>
+      <w:pPr>
+        <w:pStyle w:val="ListParagraph"/>
+        <w:bidi/>
+        <w:ind w:left="360"/>
+        <w:rPr>
+          <w:rFonts w:cs="Arial"/>
+          <w:b/>
+          <w:bCs/>
+          <w:rtl/>
+          <w:lang w:bidi="ar-EG"/>
+        </w:rPr>
+      </w:pPr>
+    </w:p>
+    <w:p>
+      <w:pPr>
+        <w:bidi/>
+        <w:rPr>
+          <w:rFonts w:cs="Arial"/>
+          <w:b/>
+          <w:bCs/>
+          <w:sz w:val="24"/>
+          <w:szCs w:val="24"/>
+        </w:rPr>
+      </w:pPr>
+      <w:r>
+        <w:rPr>
+          <w:rFonts w:cs="Arial"/>
+          <w:b/>
+          <w:bCs/>
+          <w:sz w:val="24"/>
+          <w:szCs w:val="24"/>
+          <w:rtl/>
+        </w:rPr>
+        <w:t>الخلاصة</w:t>
+      </w:r>
+    </w:p>
+    <w:p>
+      <w:pPr>
+        <w:numPr>
+          <w:ilvl w:val="0"/>
+          <w:numId w:val="14"/>
+        </w:numPr>
+        <w:bidi/>
+        <w:rPr>
+          <w:rFonts w:cs="Arial"/>
+          <w:b/>
+          <w:bCs/>
+        </w:rPr>
+      </w:pPr>
+      <w:r>
+        <w:rPr>
+          <w:rFonts w:cs="Arial"/>
+          <w:b/>
+          <w:bCs/>
+        </w:rPr>
+        <w:t xml:space="preserve"> </w:t>
+      </w:r>
+      <w:proofErr w:type="spellStart"/>
+      <w:r>
+        <w:rPr>
+          <w:rFonts w:cs="Arial"/>
+          <w:b/>
+          <w:bCs/>
+          <w:color w:val="FF0000"/>
+        </w:rPr>
+        <w:t>TypeORM</w:t>
+      </w:r>
+      <w:proofErr w:type="spellEnd"/>
+      <w:r>
+        <w:rPr>
+          <w:rFonts w:cs="Arial"/>
+          <w:b/>
+          <w:bCs/>
+          <w:color w:val="FF0000"/>
+        </w:rPr>
+        <w:t> </w:t>
+      </w:r>
+      <w:r>
+        <w:rPr>
+          <w:rFonts w:cs="Arial"/>
+          <w:b/>
+          <w:bCs/>
+          <w:rtl/>
+        </w:rPr>
+        <w:t>مناسب أكثر لـ </w:t>
+      </w:r>
+      <w:r>
+        <w:rPr>
+          <w:rFonts w:cs="Arial"/>
+          <w:b/>
+          <w:bCs/>
+        </w:rPr>
+        <w:t>SQL Databases </w:t>
+      </w:r>
+      <w:r>
+        <w:rPr>
+          <w:rFonts w:cs="Arial"/>
+          <w:b/>
+          <w:bCs/>
+          <w:rtl/>
+        </w:rPr>
+        <w:t>حيث تحتاج إلى بناء علاقات معقدة وجداول مترابطة</w:t>
+      </w:r>
+      <w:r>
+        <w:rPr>
+          <w:rFonts w:cs="Arial"/>
+          <w:b/>
+          <w:bCs/>
+        </w:rPr>
+        <w:t>.</w:t>
+      </w:r>
+    </w:p>
+    <w:p>
+      <w:pPr>
+        <w:numPr>
+          <w:ilvl w:val="0"/>
+          <w:numId w:val="14"/>
+        </w:numPr>
+        <w:bidi/>
+        <w:rPr>
+          <w:rFonts w:cs="Arial"/>
+          <w:b/>
+          <w:bCs/>
+        </w:rPr>
+      </w:pPr>
+      <w:r>
+        <w:rPr>
+          <w:rFonts w:cs="Arial"/>
+          <w:b/>
+          <w:bCs/>
+        </w:rPr>
+        <w:t xml:space="preserve"> </w:t>
+      </w:r>
+      <w:r>
+        <w:rPr>
+          <w:rFonts w:cs="Arial"/>
+          <w:b/>
+          <w:bCs/>
+          <w:color w:val="FF0000"/>
+        </w:rPr>
+        <w:t>Mongoose </w:t>
+      </w:r>
+      <w:r>
+        <w:rPr>
+          <w:rFonts w:cs="Arial"/>
+          <w:b/>
+          <w:bCs/>
+          <w:rtl/>
+        </w:rPr>
+        <w:t>مناسب لـ </w:t>
+      </w:r>
+      <w:r>
+        <w:rPr>
+          <w:rFonts w:cs="Arial"/>
+          <w:b/>
+          <w:bCs/>
+        </w:rPr>
+        <w:t xml:space="preserve">MongoDB (NoSQL) </w:t>
+      </w:r>
+      <w:r>
+        <w:rPr>
+          <w:rFonts w:cs="Arial"/>
+          <w:b/>
+          <w:bCs/>
+          <w:rtl/>
+        </w:rPr>
+        <w:t>حيث البيانات مرنة ولا تتطلب تصميمًا صارمًا</w:t>
+      </w:r>
+      <w:r>
+        <w:rPr>
+          <w:rFonts w:cs="Arial"/>
+          <w:b/>
+          <w:bCs/>
+        </w:rPr>
+        <w:t>.</w:t>
+      </w:r>
     </w:p>
     <w:p>
       <w:pPr>
@@ -4602,6 +6201,155 @@
     </w:lvl>
   </w:abstractNum>
   <w:abstractNum w:abstractNumId="4" w15:restartNumberingAfterBreak="0">
+    <w:nsid w:val="1D43399F"/>
+    <w:multiLevelType w:val="multilevel"/>
+    <w:tmpl w:val="A6DA679C"/>
+    <w:lvl w:ilvl="0">
+      <w:start w:val="1"/>
+      <w:numFmt w:val="bullet"/>
+      <w:lvlText w:val=""/>
+      <w:lvlJc w:val="left"/>
+      <w:pPr>
+        <w:tabs>
+          <w:tab w:val="num" w:pos="720"/>
+        </w:tabs>
+        <w:ind w:left="720" w:hanging="360"/>
+      </w:pPr>
+      <w:rPr>
+        <w:rFonts w:ascii="Symbol" w:hAnsi="Symbol" w:hint="default"/>
+        <w:sz w:val="20"/>
+      </w:rPr>
+    </w:lvl>
+    <w:lvl w:ilvl="1" w:tentative="1">
+      <w:start w:val="1"/>
+      <w:numFmt w:val="bullet"/>
+      <w:lvlText w:val=""/>
+      <w:lvlJc w:val="left"/>
+      <w:pPr>
+        <w:tabs>
+          <w:tab w:val="num" w:pos="1440"/>
+        </w:tabs>
+        <w:ind w:left="1440" w:hanging="360"/>
+      </w:pPr>
+      <w:rPr>
+        <w:rFonts w:ascii="Symbol" w:hAnsi="Symbol" w:hint="default"/>
+        <w:sz w:val="20"/>
+      </w:rPr>
+    </w:lvl>
+    <w:lvl w:ilvl="2" w:tentative="1">
+      <w:start w:val="1"/>
+      <w:numFmt w:val="bullet"/>
+      <w:lvlText w:val=""/>
+      <w:lvlJc w:val="left"/>
+      <w:pPr>
+        <w:tabs>
+          <w:tab w:val="num" w:pos="2160"/>
+        </w:tabs>
+        <w:ind w:left="2160" w:hanging="360"/>
+      </w:pPr>
+      <w:rPr>
+        <w:rFonts w:ascii="Symbol" w:hAnsi="Symbol" w:hint="default"/>
+        <w:sz w:val="20"/>
+      </w:rPr>
+    </w:lvl>
+    <w:lvl w:ilvl="3" w:tentative="1">
+      <w:start w:val="1"/>
+      <w:numFmt w:val="bullet"/>
+      <w:lvlText w:val=""/>
+      <w:lvlJc w:val="left"/>
+      <w:pPr>
+        <w:tabs>
+          <w:tab w:val="num" w:pos="2880"/>
+        </w:tabs>
+        <w:ind w:left="2880" w:hanging="360"/>
+      </w:pPr>
+      <w:rPr>
+        <w:rFonts w:ascii="Symbol" w:hAnsi="Symbol" w:hint="default"/>
+        <w:sz w:val="20"/>
+      </w:rPr>
+    </w:lvl>
+    <w:lvl w:ilvl="4" w:tentative="1">
+      <w:start w:val="1"/>
+      <w:numFmt w:val="bullet"/>
+      <w:lvlText w:val=""/>
+      <w:lvlJc w:val="left"/>
+      <w:pPr>
+        <w:tabs>
+          <w:tab w:val="num" w:pos="3600"/>
+        </w:tabs>
+        <w:ind w:left="3600" w:hanging="360"/>
+      </w:pPr>
+      <w:rPr>
+        <w:rFonts w:ascii="Symbol" w:hAnsi="Symbol" w:hint="default"/>
+        <w:sz w:val="20"/>
+      </w:rPr>
+    </w:lvl>
+    <w:lvl w:ilvl="5" w:tentative="1">
+      <w:start w:val="1"/>
+      <w:numFmt w:val="bullet"/>
+      <w:lvlText w:val=""/>
+      <w:lvlJc w:val="left"/>
+      <w:pPr>
+        <w:tabs>
+          <w:tab w:val="num" w:pos="4320"/>
+        </w:tabs>
+        <w:ind w:left="4320" w:hanging="360"/>
+      </w:pPr>
+      <w:rPr>
+        <w:rFonts w:ascii="Symbol" w:hAnsi="Symbol" w:hint="default"/>
+        <w:sz w:val="20"/>
+      </w:rPr>
+    </w:lvl>
+    <w:lvl w:ilvl="6" w:tentative="1">
+      <w:start w:val="1"/>
+      <w:numFmt w:val="bullet"/>
+      <w:lvlText w:val=""/>
+      <w:lvlJc w:val="left"/>
+      <w:pPr>
+        <w:tabs>
+          <w:tab w:val="num" w:pos="5040"/>
+        </w:tabs>
+        <w:ind w:left="5040" w:hanging="360"/>
+      </w:pPr>
+      <w:rPr>
+        <w:rFonts w:ascii="Symbol" w:hAnsi="Symbol" w:hint="default"/>
+        <w:sz w:val="20"/>
+      </w:rPr>
+    </w:lvl>
+    <w:lvl w:ilvl="7" w:tentative="1">
+      <w:start w:val="1"/>
+      <w:numFmt w:val="bullet"/>
+      <w:lvlText w:val=""/>
+      <w:lvlJc w:val="left"/>
+      <w:pPr>
+        <w:tabs>
+          <w:tab w:val="num" w:pos="5760"/>
+        </w:tabs>
+        <w:ind w:left="5760" w:hanging="360"/>
+      </w:pPr>
+      <w:rPr>
+        <w:rFonts w:ascii="Symbol" w:hAnsi="Symbol" w:hint="default"/>
+        <w:sz w:val="20"/>
+      </w:rPr>
+    </w:lvl>
+    <w:lvl w:ilvl="8" w:tentative="1">
+      <w:start w:val="1"/>
+      <w:numFmt w:val="bullet"/>
+      <w:lvlText w:val=""/>
+      <w:lvlJc w:val="left"/>
+      <w:pPr>
+        <w:tabs>
+          <w:tab w:val="num" w:pos="6480"/>
+        </w:tabs>
+        <w:ind w:left="6480" w:hanging="360"/>
+      </w:pPr>
+      <w:rPr>
+        <w:rFonts w:ascii="Symbol" w:hAnsi="Symbol" w:hint="default"/>
+        <w:sz w:val="20"/>
+      </w:rPr>
+    </w:lvl>
+  </w:abstractNum>
+  <w:abstractNum w:abstractNumId="5" w15:restartNumberingAfterBreak="0">
     <w:nsid w:val="400D073F"/>
     <w:multiLevelType w:val="hybridMultilevel"/>
     <w:tmpl w:val="77E27F72"/>
@@ -4714,7 +6462,7 @@
       </w:rPr>
     </w:lvl>
   </w:abstractNum>
-  <w:abstractNum w:abstractNumId="5" w15:restartNumberingAfterBreak="0">
+  <w:abstractNum w:abstractNumId="6" w15:restartNumberingAfterBreak="0">
     <w:nsid w:val="4B2627B8"/>
     <w:multiLevelType w:val="hybridMultilevel"/>
     <w:tmpl w:val="E6EC7984"/>
@@ -4827,7 +6575,233 @@
       </w:rPr>
     </w:lvl>
   </w:abstractNum>
-  <w:abstractNum w:abstractNumId="6" w15:restartNumberingAfterBreak="0">
+  <w:abstractNum w:abstractNumId="7" w15:restartNumberingAfterBreak="0">
+    <w:nsid w:val="4B780F35"/>
+    <w:multiLevelType w:val="hybridMultilevel"/>
+    <w:tmpl w:val="BDB681C0"/>
+    <w:lvl w:ilvl="0" w:tplc="04090001">
+      <w:start w:val="1"/>
+      <w:numFmt w:val="bullet"/>
+      <w:lvlText w:val=""/>
+      <w:lvlJc w:val="left"/>
+      <w:pPr>
+        <w:ind w:left="720" w:hanging="360"/>
+      </w:pPr>
+      <w:rPr>
+        <w:rFonts w:ascii="Symbol" w:hAnsi="Symbol" w:hint="default"/>
+      </w:rPr>
+    </w:lvl>
+    <w:lvl w:ilvl="1" w:tplc="04090003">
+      <w:start w:val="1"/>
+      <w:numFmt w:val="bullet"/>
+      <w:lvlText w:val="o"/>
+      <w:lvlJc w:val="left"/>
+      <w:pPr>
+        <w:ind w:left="1440" w:hanging="360"/>
+      </w:pPr>
+      <w:rPr>
+        <w:rFonts w:ascii="Courier New" w:hAnsi="Courier New" w:cs="Courier New" w:hint="default"/>
+      </w:rPr>
+    </w:lvl>
+    <w:lvl w:ilvl="2" w:tplc="04090005" w:tentative="1">
+      <w:start w:val="1"/>
+      <w:numFmt w:val="bullet"/>
+      <w:lvlText w:val=""/>
+      <w:lvlJc w:val="left"/>
+      <w:pPr>
+        <w:ind w:left="2160" w:hanging="360"/>
+      </w:pPr>
+      <w:rPr>
+        <w:rFonts w:ascii="Wingdings" w:hAnsi="Wingdings" w:hint="default"/>
+      </w:rPr>
+    </w:lvl>
+    <w:lvl w:ilvl="3" w:tplc="04090001" w:tentative="1">
+      <w:start w:val="1"/>
+      <w:numFmt w:val="bullet"/>
+      <w:lvlText w:val=""/>
+      <w:lvlJc w:val="left"/>
+      <w:pPr>
+        <w:ind w:left="2880" w:hanging="360"/>
+      </w:pPr>
+      <w:rPr>
+        <w:rFonts w:ascii="Symbol" w:hAnsi="Symbol" w:hint="default"/>
+      </w:rPr>
+    </w:lvl>
+    <w:lvl w:ilvl="4" w:tplc="04090003" w:tentative="1">
+      <w:start w:val="1"/>
+      <w:numFmt w:val="bullet"/>
+      <w:lvlText w:val="o"/>
+      <w:lvlJc w:val="left"/>
+      <w:pPr>
+        <w:ind w:left="3600" w:hanging="360"/>
+      </w:pPr>
+      <w:rPr>
+        <w:rFonts w:ascii="Courier New" w:hAnsi="Courier New" w:cs="Courier New" w:hint="default"/>
+      </w:rPr>
+    </w:lvl>
+    <w:lvl w:ilvl="5" w:tplc="04090005" w:tentative="1">
+      <w:start w:val="1"/>
+      <w:numFmt w:val="bullet"/>
+      <w:lvlText w:val=""/>
+      <w:lvlJc w:val="left"/>
+      <w:pPr>
+        <w:ind w:left="4320" w:hanging="360"/>
+      </w:pPr>
+      <w:rPr>
+        <w:rFonts w:ascii="Wingdings" w:hAnsi="Wingdings" w:hint="default"/>
+      </w:rPr>
+    </w:lvl>
+    <w:lvl w:ilvl="6" w:tplc="04090001" w:tentative="1">
+      <w:start w:val="1"/>
+      <w:numFmt w:val="bullet"/>
+      <w:lvlText w:val=""/>
+      <w:lvlJc w:val="left"/>
+      <w:pPr>
+        <w:ind w:left="5040" w:hanging="360"/>
+      </w:pPr>
+      <w:rPr>
+        <w:rFonts w:ascii="Symbol" w:hAnsi="Symbol" w:hint="default"/>
+      </w:rPr>
+    </w:lvl>
+    <w:lvl w:ilvl="7" w:tplc="04090003" w:tentative="1">
+      <w:start w:val="1"/>
+      <w:numFmt w:val="bullet"/>
+      <w:lvlText w:val="o"/>
+      <w:lvlJc w:val="left"/>
+      <w:pPr>
+        <w:ind w:left="5760" w:hanging="360"/>
+      </w:pPr>
+      <w:rPr>
+        <w:rFonts w:ascii="Courier New" w:hAnsi="Courier New" w:cs="Courier New" w:hint="default"/>
+      </w:rPr>
+    </w:lvl>
+    <w:lvl w:ilvl="8" w:tplc="04090005" w:tentative="1">
+      <w:start w:val="1"/>
+      <w:numFmt w:val="bullet"/>
+      <w:lvlText w:val=""/>
+      <w:lvlJc w:val="left"/>
+      <w:pPr>
+        <w:ind w:left="6480" w:hanging="360"/>
+      </w:pPr>
+      <w:rPr>
+        <w:rFonts w:ascii="Wingdings" w:hAnsi="Wingdings" w:hint="default"/>
+      </w:rPr>
+    </w:lvl>
+  </w:abstractNum>
+  <w:abstractNum w:abstractNumId="8" w15:restartNumberingAfterBreak="0">
+    <w:nsid w:val="4E141BC2"/>
+    <w:multiLevelType w:val="hybridMultilevel"/>
+    <w:tmpl w:val="F8103FD2"/>
+    <w:lvl w:ilvl="0" w:tplc="04090001">
+      <w:start w:val="1"/>
+      <w:numFmt w:val="bullet"/>
+      <w:lvlText w:val=""/>
+      <w:lvlJc w:val="left"/>
+      <w:pPr>
+        <w:ind w:left="1080" w:hanging="360"/>
+      </w:pPr>
+      <w:rPr>
+        <w:rFonts w:ascii="Symbol" w:hAnsi="Symbol" w:hint="default"/>
+      </w:rPr>
+    </w:lvl>
+    <w:lvl w:ilvl="1" w:tplc="04090003" w:tentative="1">
+      <w:start w:val="1"/>
+      <w:numFmt w:val="bullet"/>
+      <w:lvlText w:val="o"/>
+      <w:lvlJc w:val="left"/>
+      <w:pPr>
+        <w:ind w:left="1800" w:hanging="360"/>
+      </w:pPr>
+      <w:rPr>
+        <w:rFonts w:ascii="Courier New" w:hAnsi="Courier New" w:cs="Courier New" w:hint="default"/>
+      </w:rPr>
+    </w:lvl>
+    <w:lvl w:ilvl="2" w:tplc="04090005" w:tentative="1">
+      <w:start w:val="1"/>
+      <w:numFmt w:val="bullet"/>
+      <w:lvlText w:val=""/>
+      <w:lvlJc w:val="left"/>
+      <w:pPr>
+        <w:ind w:left="2520" w:hanging="360"/>
+      </w:pPr>
+      <w:rPr>
+        <w:rFonts w:ascii="Wingdings" w:hAnsi="Wingdings" w:hint="default"/>
+      </w:rPr>
+    </w:lvl>
+    <w:lvl w:ilvl="3" w:tplc="04090001" w:tentative="1">
+      <w:start w:val="1"/>
+      <w:numFmt w:val="bullet"/>
+      <w:lvlText w:val=""/>
+      <w:lvlJc w:val="left"/>
+      <w:pPr>
+        <w:ind w:left="3240" w:hanging="360"/>
+      </w:pPr>
+      <w:rPr>
+        <w:rFonts w:ascii="Symbol" w:hAnsi="Symbol" w:hint="default"/>
+      </w:rPr>
+    </w:lvl>
+    <w:lvl w:ilvl="4" w:tplc="04090003" w:tentative="1">
+      <w:start w:val="1"/>
+      <w:numFmt w:val="bullet"/>
+      <w:lvlText w:val="o"/>
+      <w:lvlJc w:val="left"/>
+      <w:pPr>
+        <w:ind w:left="3960" w:hanging="360"/>
+      </w:pPr>
+      <w:rPr>
+        <w:rFonts w:ascii="Courier New" w:hAnsi="Courier New" w:cs="Courier New" w:hint="default"/>
+      </w:rPr>
+    </w:lvl>
+    <w:lvl w:ilvl="5" w:tplc="04090005" w:tentative="1">
+      <w:start w:val="1"/>
+      <w:numFmt w:val="bullet"/>
+      <w:lvlText w:val=""/>
+      <w:lvlJc w:val="left"/>
+      <w:pPr>
+        <w:ind w:left="4680" w:hanging="360"/>
+      </w:pPr>
+      <w:rPr>
+        <w:rFonts w:ascii="Wingdings" w:hAnsi="Wingdings" w:hint="default"/>
+      </w:rPr>
+    </w:lvl>
+    <w:lvl w:ilvl="6" w:tplc="04090001" w:tentative="1">
+      <w:start w:val="1"/>
+      <w:numFmt w:val="bullet"/>
+      <w:lvlText w:val=""/>
+      <w:lvlJc w:val="left"/>
+      <w:pPr>
+        <w:ind w:left="5400" w:hanging="360"/>
+      </w:pPr>
+      <w:rPr>
+        <w:rFonts w:ascii="Symbol" w:hAnsi="Symbol" w:hint="default"/>
+      </w:rPr>
+    </w:lvl>
+    <w:lvl w:ilvl="7" w:tplc="04090003" w:tentative="1">
+      <w:start w:val="1"/>
+      <w:numFmt w:val="bullet"/>
+      <w:lvlText w:val="o"/>
+      <w:lvlJc w:val="left"/>
+      <w:pPr>
+        <w:ind w:left="6120" w:hanging="360"/>
+      </w:pPr>
+      <w:rPr>
+        <w:rFonts w:ascii="Courier New" w:hAnsi="Courier New" w:cs="Courier New" w:hint="default"/>
+      </w:rPr>
+    </w:lvl>
+    <w:lvl w:ilvl="8" w:tplc="04090005" w:tentative="1">
+      <w:start w:val="1"/>
+      <w:numFmt w:val="bullet"/>
+      <w:lvlText w:val=""/>
+      <w:lvlJc w:val="left"/>
+      <w:pPr>
+        <w:ind w:left="6840" w:hanging="360"/>
+      </w:pPr>
+      <w:rPr>
+        <w:rFonts w:ascii="Wingdings" w:hAnsi="Wingdings" w:hint="default"/>
+      </w:rPr>
+    </w:lvl>
+  </w:abstractNum>
+  <w:abstractNum w:abstractNumId="9" w15:restartNumberingAfterBreak="0">
     <w:nsid w:val="57440180"/>
     <w:multiLevelType w:val="multilevel"/>
     <w:tmpl w:val="6792E238"/>
@@ -4976,7 +6950,7 @@
       </w:rPr>
     </w:lvl>
   </w:abstractNum>
-  <w:abstractNum w:abstractNumId="7" w15:restartNumberingAfterBreak="0">
+  <w:abstractNum w:abstractNumId="10" w15:restartNumberingAfterBreak="0">
     <w:nsid w:val="630A3FE2"/>
     <w:multiLevelType w:val="hybridMultilevel"/>
     <w:tmpl w:val="0ECAC6DA"/>
@@ -5089,7 +7063,7 @@
       </w:rPr>
     </w:lvl>
   </w:abstractNum>
-  <w:abstractNum w:abstractNumId="8" w15:restartNumberingAfterBreak="0">
+  <w:abstractNum w:abstractNumId="11" w15:restartNumberingAfterBreak="0">
     <w:nsid w:val="64CC2E4C"/>
     <w:multiLevelType w:val="hybridMultilevel"/>
     <w:tmpl w:val="8D0ED310"/>
@@ -5202,7 +7176,7 @@
       </w:rPr>
     </w:lvl>
   </w:abstractNum>
-  <w:abstractNum w:abstractNumId="9" w15:restartNumberingAfterBreak="0">
+  <w:abstractNum w:abstractNumId="12" w15:restartNumberingAfterBreak="0">
     <w:nsid w:val="692F0DB6"/>
     <w:multiLevelType w:val="hybridMultilevel"/>
     <w:tmpl w:val="0486F4AE"/>
@@ -5315,7 +7289,7 @@
       </w:rPr>
     </w:lvl>
   </w:abstractNum>
-  <w:abstractNum w:abstractNumId="10" w15:restartNumberingAfterBreak="0">
+  <w:abstractNum w:abstractNumId="13" w15:restartNumberingAfterBreak="0">
     <w:nsid w:val="7F6633FC"/>
     <w:multiLevelType w:val="multilevel"/>
     <w:tmpl w:val="FC922CA0"/>
@@ -5429,25 +7403,25 @@
     </w:lvl>
   </w:abstractNum>
   <w:num w:numId="1" w16cid:durableId="736056978">
-    <w:abstractNumId w:val="8"/>
+    <w:abstractNumId w:val="11"/>
   </w:num>
   <w:num w:numId="2" w16cid:durableId="320894232">
-    <w:abstractNumId w:val="9"/>
+    <w:abstractNumId w:val="12"/>
   </w:num>
   <w:num w:numId="3" w16cid:durableId="2131045864">
     <w:abstractNumId w:val="3"/>
   </w:num>
   <w:num w:numId="4" w16cid:durableId="28649901">
+    <w:abstractNumId w:val="9"/>
+  </w:num>
+  <w:num w:numId="5" w16cid:durableId="1178691986">
     <w:abstractNumId w:val="6"/>
   </w:num>
-  <w:num w:numId="5" w16cid:durableId="1178691986">
-    <w:abstractNumId w:val="5"/>
-  </w:num>
   <w:num w:numId="6" w16cid:durableId="1049303053">
-    <w:abstractNumId w:val="7"/>
+    <w:abstractNumId w:val="10"/>
   </w:num>
   <w:num w:numId="7" w16cid:durableId="4940664">
-    <w:abstractNumId w:val="4"/>
+    <w:abstractNumId w:val="5"/>
   </w:num>
   <w:num w:numId="8" w16cid:durableId="338318688">
     <w:abstractNumId w:val="1"/>
@@ -5459,7 +7433,16 @@
     <w:abstractNumId w:val="0"/>
   </w:num>
   <w:num w:numId="11" w16cid:durableId="1001396540">
-    <w:abstractNumId w:val="10"/>
+    <w:abstractNumId w:val="13"/>
+  </w:num>
+  <w:num w:numId="12" w16cid:durableId="171996055">
+    <w:abstractNumId w:val="7"/>
+  </w:num>
+  <w:num w:numId="13" w16cid:durableId="1332489340">
+    <w:abstractNumId w:val="8"/>
+  </w:num>
+  <w:num w:numId="14" w16cid:durableId="860583707">
+    <w:abstractNumId w:val="4"/>
   </w:num>
 </w:numbering>
 </file>
@@ -5865,6 +7848,29 @@
     <w:name w:val="Normal"/>
     <w:qFormat/>
   </w:style>
+  <w:style w:type="paragraph" w:styleId="Heading2">
+    <w:name w:val="heading 2"/>
+    <w:basedOn w:val="Normal"/>
+    <w:next w:val="Normal"/>
+    <w:link w:val="Heading2Char"/>
+    <w:uiPriority w:val="9"/>
+    <w:semiHidden/>
+    <w:unhideWhenUsed/>
+    <w:qFormat/>
+    <w:rsid w:val="009B75EC"/>
+    <w:pPr>
+      <w:keepNext/>
+      <w:keepLines/>
+      <w:spacing w:before="40" w:after="0"/>
+      <w:outlineLvl w:val="1"/>
+    </w:pPr>
+    <w:rPr>
+      <w:rFonts w:asciiTheme="majorHAnsi" w:eastAsiaTheme="majorEastAsia" w:hAnsiTheme="majorHAnsi" w:cstheme="majorBidi"/>
+      <w:color w:val="2F5496" w:themeColor="accent1" w:themeShade="BF"/>
+      <w:sz w:val="26"/>
+      <w:szCs w:val="26"/>
+    </w:rPr>
+  </w:style>
   <w:style w:type="paragraph" w:styleId="Heading3">
     <w:name w:val="heading 3"/>
     <w:basedOn w:val="Normal"/>
@@ -6062,6 +8068,102 @@
         <w:insideV w:val="single" w:sz="4" w:space="0" w:color="auto"/>
       </w:tblBorders>
     </w:tblPr>
+  </w:style>
+  <w:style w:type="character" w:customStyle="1" w:styleId="Heading2Char">
+    <w:name w:val="Heading 2 Char"/>
+    <w:basedOn w:val="DefaultParagraphFont"/>
+    <w:link w:val="Heading2"/>
+    <w:uiPriority w:val="9"/>
+    <w:semiHidden/>
+    <w:rsid w:val="009B75EC"/>
+    <w:rPr>
+      <w:rFonts w:asciiTheme="majorHAnsi" w:eastAsiaTheme="majorEastAsia" w:hAnsiTheme="majorHAnsi" w:cstheme="majorBidi"/>
+      <w:color w:val="2F5496" w:themeColor="accent1" w:themeShade="BF"/>
+      <w:sz w:val="26"/>
+      <w:szCs w:val="26"/>
+    </w:rPr>
+  </w:style>
+  <w:style w:type="table" w:styleId="TableGridLight">
+    <w:name w:val="Grid Table Light"/>
+    <w:basedOn w:val="TableNormal"/>
+    <w:uiPriority w:val="40"/>
+    <w:rsid w:val="00904C67"/>
+    <w:pPr>
+      <w:spacing w:after="0" w:line="240" w:lineRule="auto"/>
+    </w:pPr>
+    <w:tblPr>
+      <w:tblBorders>
+        <w:top w:val="single" w:sz="4" w:space="0" w:color="BFBFBF" w:themeColor="background1" w:themeShade="BF"/>
+        <w:left w:val="single" w:sz="4" w:space="0" w:color="BFBFBF" w:themeColor="background1" w:themeShade="BF"/>
+        <w:bottom w:val="single" w:sz="4" w:space="0" w:color="BFBFBF" w:themeColor="background1" w:themeShade="BF"/>
+        <w:right w:val="single" w:sz="4" w:space="0" w:color="BFBFBF" w:themeColor="background1" w:themeShade="BF"/>
+        <w:insideH w:val="single" w:sz="4" w:space="0" w:color="BFBFBF" w:themeColor="background1" w:themeShade="BF"/>
+        <w:insideV w:val="single" w:sz="4" w:space="0" w:color="BFBFBF" w:themeColor="background1" w:themeShade="BF"/>
+      </w:tblBorders>
+    </w:tblPr>
+  </w:style>
+  <w:style w:type="table" w:styleId="PlainTable1">
+    <w:name w:val="Plain Table 1"/>
+    <w:basedOn w:val="TableNormal"/>
+    <w:uiPriority w:val="41"/>
+    <w:rsid w:val="00904C67"/>
+    <w:pPr>
+      <w:spacing w:after="0" w:line="240" w:lineRule="auto"/>
+    </w:pPr>
+    <w:tblPr>
+      <w:tblStyleRowBandSize w:val="1"/>
+      <w:tblStyleColBandSize w:val="1"/>
+      <w:tblBorders>
+        <w:top w:val="single" w:sz="4" w:space="0" w:color="BFBFBF" w:themeColor="background1" w:themeShade="BF"/>
+        <w:left w:val="single" w:sz="4" w:space="0" w:color="BFBFBF" w:themeColor="background1" w:themeShade="BF"/>
+        <w:bottom w:val="single" w:sz="4" w:space="0" w:color="BFBFBF" w:themeColor="background1" w:themeShade="BF"/>
+        <w:right w:val="single" w:sz="4" w:space="0" w:color="BFBFBF" w:themeColor="background1" w:themeShade="BF"/>
+        <w:insideH w:val="single" w:sz="4" w:space="0" w:color="BFBFBF" w:themeColor="background1" w:themeShade="BF"/>
+        <w:insideV w:val="single" w:sz="4" w:space="0" w:color="BFBFBF" w:themeColor="background1" w:themeShade="BF"/>
+      </w:tblBorders>
+    </w:tblPr>
+    <w:tblStylePr w:type="firstRow">
+      <w:rPr>
+        <w:b/>
+        <w:bCs/>
+      </w:rPr>
+    </w:tblStylePr>
+    <w:tblStylePr w:type="lastRow">
+      <w:rPr>
+        <w:b/>
+        <w:bCs/>
+      </w:rPr>
+      <w:tblPr/>
+      <w:tcPr>
+        <w:tcBorders>
+          <w:top w:val="double" w:sz="4" w:space="0" w:color="BFBFBF" w:themeColor="background1" w:themeShade="BF"/>
+        </w:tcBorders>
+      </w:tcPr>
+    </w:tblStylePr>
+    <w:tblStylePr w:type="firstCol">
+      <w:rPr>
+        <w:b/>
+        <w:bCs/>
+      </w:rPr>
+    </w:tblStylePr>
+    <w:tblStylePr w:type="lastCol">
+      <w:rPr>
+        <w:b/>
+        <w:bCs/>
+      </w:rPr>
+    </w:tblStylePr>
+    <w:tblStylePr w:type="band1Vert">
+      <w:tblPr/>
+      <w:tcPr>
+        <w:shd w:val="clear" w:color="auto" w:fill="F2F2F2" w:themeFill="background1" w:themeFillShade="F2"/>
+      </w:tcPr>
+    </w:tblStylePr>
+    <w:tblStylePr w:type="band1Horz">
+      <w:tblPr/>
+      <w:tcPr>
+        <w:shd w:val="clear" w:color="auto" w:fill="F2F2F2" w:themeFill="background1" w:themeFillShade="F2"/>
+      </w:tcPr>
+    </w:tblStylePr>
   </w:style>
 </w:styles>
 </file>

</xml_diff>